<commit_message>
change the report, the test, and the plot
</commit_message>
<xml_diff>
--- a/report.docx
+++ b/report.docx
@@ -3131,20 +3131,7 @@
           <w:szCs w:val="28"/>
           <w:lang w:val="en-US"/>
         </w:rPr>
-        <w:t>los</w:t>
-      </w:r>
-      <w:bookmarkStart w:id="0" w:name="_GoBack"/>
-      <w:bookmarkEnd w:id="0"/>
-      <w:r>
-        <w:rPr>
-          <w:b/>
-          <w:bCs/>
-          <w:i/>
-          <w:sz w:val="28"/>
-          <w:szCs w:val="28"/>
-          <w:lang w:val="en-US"/>
-        </w:rPr>
-        <w:t>s</w:t>
+        <w:t>loss</w:t>
       </w:r>
       <w:r>
         <w:rPr>
@@ -3591,11 +3578,13 @@
       <w:pPr>
         <w:bidi/>
         <w:rPr>
+          <w:rFonts w:hint="cs"/>
           <w:b/>
           <w:bCs/>
           <w:i/>
           <w:sz w:val="28"/>
           <w:szCs w:val="28"/>
+          <w:rtl/>
           <w:lang w:val="en-US"/>
         </w:rPr>
       </w:pPr>
@@ -3613,58 +3602,58 @@
         </w:rPr>
         <w:t>רעות: ...</w:t>
       </w:r>
-    </w:p>
-    <w:p>
-      <w:pPr>
-        <w:bidi/>
+      <w:r>
         <w:rPr>
           <w:b/>
           <w:bCs/>
           <w:i/>
-          <w:sz w:val="28"/>
-          <w:szCs w:val="28"/>
-          <w:lang w:val="en-US"/>
-        </w:rPr>
-      </w:pPr>
-    </w:p>
-    <w:p>
-      <w:pPr>
-        <w:bidi/>
-        <w:rPr>
+          <w:color w:val="FF0000"/>
+          <w:sz w:val="28"/>
+          <w:szCs w:val="28"/>
+          <w:lang w:val="en-US"/>
+        </w:rPr>
+        <w:t xml:space="preserve"> </w:t>
+      </w:r>
+      <w:r>
+        <w:rPr>
+          <w:rFonts w:hint="cs"/>
           <w:b/>
           <w:bCs/>
           <w:i/>
-          <w:sz w:val="28"/>
-          <w:szCs w:val="28"/>
-          <w:lang w:val="en-US"/>
-        </w:rPr>
-      </w:pPr>
-    </w:p>
-    <w:p>
-      <w:pPr>
-        <w:bidi/>
+          <w:color w:val="FF0000"/>
+          <w:sz w:val="28"/>
+          <w:szCs w:val="28"/>
+          <w:rtl/>
+          <w:lang w:val="en-US"/>
+        </w:rPr>
+        <w:t>(צריך להוסיף גם את ה-</w:t>
+      </w:r>
+      <w:r>
         <w:rPr>
           <w:b/>
           <w:bCs/>
           <w:i/>
-          <w:sz w:val="28"/>
-          <w:szCs w:val="28"/>
-          <w:lang w:val="en-US"/>
-        </w:rPr>
-      </w:pPr>
-    </w:p>
-    <w:p>
-      <w:pPr>
-        <w:bidi/>
-        <w:rPr>
+          <w:color w:val="FF0000"/>
+          <w:sz w:val="28"/>
+          <w:szCs w:val="28"/>
+          <w:lang w:val="en-US"/>
+        </w:rPr>
+        <w:t>early stopping</w:t>
+      </w:r>
+      <w:r>
+        <w:rPr>
+          <w:rFonts w:hint="cs"/>
           <w:b/>
           <w:bCs/>
           <w:i/>
-          <w:sz w:val="28"/>
-          <w:szCs w:val="28"/>
-          <w:lang w:val="en-US"/>
-        </w:rPr>
-      </w:pPr>
+          <w:color w:val="FF0000"/>
+          <w:sz w:val="28"/>
+          <w:szCs w:val="28"/>
+          <w:rtl/>
+          <w:lang w:val="en-US"/>
+        </w:rPr>
+        <w:t xml:space="preserve"> ולכתוב עליו)</w:t>
+      </w:r>
     </w:p>
     <w:p>
       <w:pPr>
@@ -3673,8 +3662,22 @@
           <w:b/>
           <w:bCs/>
           <w:i/>
+          <w:sz w:val="28"/>
+          <w:szCs w:val="28"/>
+          <w:lang w:val="en-US"/>
+        </w:rPr>
+      </w:pPr>
+    </w:p>
+    <w:p>
+      <w:pPr>
+        <w:bidi/>
+        <w:rPr>
+          <w:b/>
+          <w:bCs/>
+          <w:i/>
           <w:sz w:val="32"/>
           <w:szCs w:val="32"/>
+          <w:rtl/>
           <w:lang w:val="en-US"/>
         </w:rPr>
       </w:pPr>
@@ -3689,84 +3692,63 @@
           <w:rtl/>
           <w:lang w:val="en-US"/>
         </w:rPr>
-        <w:t>ניסויים +</w:t>
-      </w:r>
-      <w:r>
-        <w:rPr>
-          <w:rFonts w:hint="cs"/>
+        <w:lastRenderedPageBreak/>
+        <w:t>ניסויים:</w:t>
+      </w:r>
+    </w:p>
+    <w:p>
+      <w:pPr>
+        <w:bidi/>
+        <w:rPr>
           <w:b/>
           <w:bCs/>
           <w:i/>
-          <w:sz w:val="32"/>
-          <w:szCs w:val="32"/>
-          <w:lang w:val="en-US"/>
-        </w:rPr>
-        <w:t xml:space="preserve"> </w:t>
-      </w:r>
+          <w:sz w:val="28"/>
+          <w:szCs w:val="28"/>
+          <w:rtl/>
+          <w:lang w:val="en-US"/>
+        </w:rPr>
+      </w:pPr>
       <w:r>
         <w:rPr>
           <w:rFonts w:hint="cs"/>
           <w:b/>
           <w:bCs/>
           <w:i/>
-          <w:sz w:val="32"/>
-          <w:szCs w:val="32"/>
-          <w:rtl/>
-          <w:lang w:val="en-US"/>
-        </w:rPr>
-        <w:t>תוצאות:</w:t>
-      </w:r>
-    </w:p>
-    <w:p>
-      <w:pPr>
-        <w:bidi/>
-        <w:rPr>
-          <w:b/>
-          <w:bCs/>
-          <w:i/>
-          <w:sz w:val="28"/>
-          <w:szCs w:val="28"/>
-          <w:rtl/>
-          <w:lang w:val="en-US"/>
-        </w:rPr>
-      </w:pPr>
-      <w:r>
-        <w:rPr>
-          <w:rFonts w:hint="cs"/>
-          <w:b/>
-          <w:bCs/>
-          <w:i/>
-          <w:sz w:val="28"/>
-          <w:szCs w:val="28"/>
-          <w:rtl/>
-          <w:lang w:val="en-US"/>
-        </w:rPr>
-        <w:t>שימוש בכיוון הדאון:</w:t>
+          <w:sz w:val="28"/>
+          <w:szCs w:val="28"/>
+          <w:rtl/>
+          <w:lang w:val="en-US"/>
+        </w:rPr>
+        <w:t>הניסויים שביצענו בוחנים את הדברים הבאים:</w:t>
       </w:r>
     </w:p>
     <w:p>
       <w:pPr>
         <w:pStyle w:val="ListParagraph"/>
-        <w:bidi/>
-        <w:ind w:left="0"/>
-        <w:rPr>
-          <w:b/>
-          <w:bCs/>
-          <w:i/>
-          <w:sz w:val="28"/>
-          <w:szCs w:val="28"/>
-        </w:rPr>
-      </w:pPr>
-      <w:r>
-        <w:rPr>
-          <w:rFonts w:hint="cs"/>
-          <w:i/>
-          <w:sz w:val="28"/>
-          <w:szCs w:val="28"/>
-          <w:rtl/>
-          <w:lang w:val="en-US"/>
-        </w:rPr>
-        <w:t>מטרתו של ניסוי זה היא לבחון את המשקל של פרמטר השוני בנקודת ההסתכלות של הדאון כחלק מפונקציית ה-</w:t>
+        <w:numPr>
+          <w:ilvl w:val="0"/>
+          <w:numId w:val="2"/>
+        </w:numPr>
+        <w:bidi/>
+        <w:rPr>
+          <w:rFonts w:eastAsiaTheme="minorEastAsia"/>
+          <w:i/>
+          <w:sz w:val="28"/>
+          <w:szCs w:val="28"/>
+          <w:lang w:val="en-US"/>
+        </w:rPr>
+      </w:pPr>
+      <w:r>
+        <w:rPr>
+          <w:rFonts w:hint="cs"/>
+          <w:i/>
+          <w:sz w:val="28"/>
+          <w:szCs w:val="28"/>
+          <w:rtl/>
+          <w:lang w:val="en-US"/>
+        </w:rPr>
+        <w:t>האם כדאי להשתמש ב-</w:t>
       </w:r>
       <m:oMath>
         <m:sSub>
@@ -3774,7 +3756,6 @@
             <m:ctrlPr>
               <w:rPr>
                 <w:rFonts w:ascii="Cambria Math" w:hAnsi="Cambria Math"/>
-                <w:i/>
                 <w:sz w:val="28"/>
                 <w:szCs w:val="28"/>
                 <w:lang w:val="en-US"/>
@@ -3783,6 +3764,9 @@
           </m:sSubPr>
           <m:e>
             <m:r>
+              <m:rPr>
+                <m:sty m:val="p"/>
+              </m:rPr>
               <w:rPr>
                 <w:rFonts w:ascii="Cambria Math" w:hAnsi="Cambria Math"/>
                 <w:sz w:val="28"/>
@@ -3795,7 +3779,114 @@
           <m:sub>
             <m:r>
               <w:rPr>
+                <w:rFonts w:ascii="Cambria Math" w:eastAsiaTheme="minorEastAsia" w:hAnsi="Cambria Math"/>
+                <w:sz w:val="28"/>
+                <w:szCs w:val="28"/>
+                <w:lang w:val="en-US"/>
+              </w:rPr>
+              <m:t xml:space="preserve">mean </m:t>
+            </m:r>
+            <m:r>
+              <w:rPr>
                 <w:rFonts w:ascii="Cambria Math" w:hAnsi="Cambria Math"/>
+                <w:sz w:val="28"/>
+                <w:szCs w:val="28"/>
+                <w:lang w:val="en-US"/>
+              </w:rPr>
+              <m:t>partial rms</m:t>
+            </m:r>
+          </m:sub>
+        </m:sSub>
+      </m:oMath>
+      <w:r>
+        <w:rPr>
+          <w:rFonts w:eastAsiaTheme="minorEastAsia" w:hint="cs"/>
+          <w:i/>
+          <w:sz w:val="28"/>
+          <w:szCs w:val="28"/>
+          <w:rtl/>
+          <w:lang w:val="en-US"/>
+        </w:rPr>
+        <w:t>, או ב-</w:t>
+      </w:r>
+      <m:oMath>
+        <m:sSub>
+          <m:sSubPr>
+            <m:ctrlPr>
+              <w:rPr>
+                <w:rFonts w:ascii="Cambria Math" w:eastAsiaTheme="minorEastAsia" w:hAnsi="Cambria Math"/>
+                <w:sz w:val="28"/>
+                <w:szCs w:val="28"/>
+                <w:lang w:val="en-US"/>
+              </w:rPr>
+            </m:ctrlPr>
+          </m:sSubPr>
+          <m:e>
+            <m:r>
+              <m:rPr>
+                <m:sty m:val="p"/>
+              </m:rPr>
+              <w:rPr>
+                <w:rFonts w:ascii="Cambria Math" w:eastAsiaTheme="minorEastAsia" w:hAnsi="Cambria Math"/>
+                <w:sz w:val="28"/>
+                <w:szCs w:val="28"/>
+                <w:lang w:val="en-US"/>
+              </w:rPr>
+              <m:t>L</m:t>
+            </m:r>
+          </m:e>
+          <m:sub>
+            <m:r>
+              <w:rPr>
+                <w:rFonts w:ascii="Cambria Math" w:eastAsiaTheme="minorEastAsia" w:hAnsi="Cambria Math"/>
+                <w:sz w:val="28"/>
+                <w:szCs w:val="28"/>
+                <w:lang w:val="en-US"/>
+              </w:rPr>
+              <m:t>rms</m:t>
+            </m:r>
+          </m:sub>
+        </m:sSub>
+      </m:oMath>
+      <w:r>
+        <w:rPr>
+          <w:rFonts w:eastAsiaTheme="minorEastAsia" w:hint="cs"/>
+          <w:i/>
+          <w:sz w:val="28"/>
+          <w:szCs w:val="28"/>
+          <w:rtl/>
+          <w:lang w:val="en-US"/>
+        </w:rPr>
+        <w:t xml:space="preserve"> בתור ה-</w:t>
+      </w:r>
+      <m:oMath>
+        <m:sSub>
+          <m:sSubPr>
+            <m:ctrlPr>
+              <w:rPr>
+                <w:rFonts w:ascii="Cambria Math" w:eastAsiaTheme="minorEastAsia" w:hAnsi="Cambria Math"/>
+                <w:i/>
+                <w:sz w:val="28"/>
+                <w:szCs w:val="28"/>
+                <w:lang w:val="en-US"/>
+              </w:rPr>
+            </m:ctrlPr>
+          </m:sSubPr>
+          <m:e>
+            <m:r>
+              <w:rPr>
+                <w:rFonts w:ascii="Cambria Math" w:eastAsiaTheme="minorEastAsia" w:hAnsi="Cambria Math"/>
+                <w:sz w:val="28"/>
+                <w:szCs w:val="28"/>
+                <w:lang w:val="en-US"/>
+              </w:rPr>
+              <m:t>L</m:t>
+            </m:r>
+          </m:e>
+          <m:sub>
+            <m:r>
+              <w:rPr>
+                <w:rFonts w:ascii="Cambria Math" w:eastAsiaTheme="minorEastAsia" w:hAnsi="Cambria Math"/>
                 <w:sz w:val="28"/>
                 <w:szCs w:val="28"/>
                 <w:lang w:val="en-US"/>
@@ -3816,27 +3907,33 @@
         </w:rPr>
         <w:t>.</w:t>
       </w:r>
-      <w:r>
+    </w:p>
+    <w:p>
+      <w:pPr>
+        <w:pStyle w:val="ListParagraph"/>
+        <w:numPr>
+          <w:ilvl w:val="0"/>
+          <w:numId w:val="2"/>
+        </w:numPr>
+        <w:bidi/>
         <w:rPr>
           <w:rFonts w:eastAsiaTheme="minorEastAsia"/>
           <w:i/>
           <w:sz w:val="28"/>
           <w:szCs w:val="28"/>
-          <w:rtl/>
-          <w:lang w:val="en-US"/>
-        </w:rPr>
-        <w:br/>
-      </w:r>
-      <w:r>
-        <w:rPr>
-          <w:rFonts w:eastAsiaTheme="minorEastAsia" w:hint="cs"/>
-          <w:i/>
-          <w:sz w:val="28"/>
-          <w:szCs w:val="28"/>
-          <w:rtl/>
-          <w:lang w:val="en-US"/>
-        </w:rPr>
-        <w:t>הקונפיגורציה שבה אנו מריצים את הניסוי היא זו:</w:t>
+          <w:lang w:val="en-US"/>
+        </w:rPr>
+      </w:pPr>
+      <w:r>
+        <w:rPr>
+          <w:rFonts w:eastAsiaTheme="minorEastAsia" w:hint="cs"/>
+          <w:i/>
+          <w:sz w:val="28"/>
+          <w:szCs w:val="28"/>
+          <w:rtl/>
+          <w:lang w:val="en-US"/>
+        </w:rPr>
+        <w:t>איזה משקל לתת לרכיב הסיבוב ב-</w:t>
       </w:r>
       <w:r>
         <w:rPr>
@@ -3844,31 +3941,320 @@
           <w:i/>
           <w:sz w:val="28"/>
           <w:szCs w:val="28"/>
-          <w:rtl/>
-          <w:lang w:val="en-US"/>
-        </w:rPr>
-        <w:br/>
-      </w:r>
-      <w:r>
+          <w:lang w:val="en-US"/>
+        </w:rPr>
+        <w:t>loss</w:t>
+      </w:r>
+      <w:r>
+        <w:rPr>
+          <w:rFonts w:eastAsiaTheme="minorEastAsia" w:hint="cs"/>
+          <w:i/>
+          <w:sz w:val="28"/>
+          <w:szCs w:val="28"/>
+          <w:rtl/>
+          <w:lang w:val="en-US"/>
+        </w:rPr>
+        <w:t>.</w:t>
+      </w:r>
+    </w:p>
+    <w:p>
+      <w:pPr>
+        <w:pStyle w:val="ListParagraph"/>
+        <w:numPr>
+          <w:ilvl w:val="0"/>
+          <w:numId w:val="2"/>
+        </w:numPr>
+        <w:bidi/>
         <w:rPr>
           <w:rFonts w:eastAsiaTheme="minorEastAsia"/>
           <w:i/>
           <w:sz w:val="28"/>
           <w:szCs w:val="28"/>
-          <w:rtl/>
-          <w:lang w:val="en-US"/>
-        </w:rPr>
-        <w:br/>
-      </w:r>
-      <w:r>
+          <w:lang w:val="en-US"/>
+        </w:rPr>
+      </w:pPr>
+      <w:r>
+        <w:rPr>
+          <w:rFonts w:eastAsiaTheme="minorEastAsia" w:hint="cs"/>
+          <w:i/>
+          <w:sz w:val="28"/>
+          <w:szCs w:val="28"/>
+          <w:rtl/>
+          <w:lang w:val="en-US"/>
+        </w:rPr>
+        <w:t>איזה משקל לתת לרכיב ה-</w:t>
+      </w:r>
+      <w:r>
+        <w:rPr>
+          <w:rFonts w:eastAsiaTheme="minorEastAsia"/>
+          <w:i/>
+          <w:sz w:val="28"/>
+          <w:szCs w:val="28"/>
+          <w:lang w:val="en-US"/>
+        </w:rPr>
+        <w:t>hidden layer</w:t>
+      </w:r>
+      <w:r>
+        <w:rPr>
+          <w:rFonts w:eastAsiaTheme="minorEastAsia" w:hint="cs"/>
+          <w:i/>
+          <w:sz w:val="28"/>
+          <w:szCs w:val="28"/>
+          <w:rtl/>
+          <w:lang w:val="en-US"/>
+        </w:rPr>
+        <w:t xml:space="preserve"> ב-</w:t>
+      </w:r>
+      <w:r>
+        <w:rPr>
+          <w:rFonts w:eastAsiaTheme="minorEastAsia"/>
+          <w:i/>
+          <w:sz w:val="28"/>
+          <w:szCs w:val="28"/>
+          <w:lang w:val="en-US"/>
+        </w:rPr>
+        <w:t>loss</w:t>
+      </w:r>
+      <w:r>
+        <w:rPr>
+          <w:rFonts w:eastAsiaTheme="minorEastAsia" w:hint="cs"/>
+          <w:i/>
+          <w:sz w:val="28"/>
+          <w:szCs w:val="28"/>
+          <w:rtl/>
+          <w:lang w:val="en-US"/>
+        </w:rPr>
+        <w:t>.</w:t>
+      </w:r>
+    </w:p>
+    <w:p>
+      <w:pPr>
+        <w:pStyle w:val="ListParagraph"/>
+        <w:numPr>
+          <w:ilvl w:val="0"/>
+          <w:numId w:val="2"/>
+        </w:numPr>
+        <w:bidi/>
+        <w:rPr>
+          <w:rFonts w:eastAsiaTheme="minorEastAsia"/>
+          <w:i/>
+          <w:sz w:val="28"/>
+          <w:szCs w:val="28"/>
+          <w:lang w:val="en-US"/>
+        </w:rPr>
+      </w:pPr>
+      <w:r>
+        <w:rPr>
+          <w:rFonts w:eastAsiaTheme="minorEastAsia" w:hint="cs"/>
+          <w:i/>
+          <w:sz w:val="28"/>
+          <w:szCs w:val="28"/>
+          <w:rtl/>
+          <w:lang w:val="en-US"/>
+        </w:rPr>
+        <w:t>איזה פרמטר אלפא מתאים</w:t>
+      </w:r>
+      <w:r>
+        <w:rPr>
+          <w:rFonts w:eastAsiaTheme="minorEastAsia" w:hint="cs"/>
+          <w:i/>
+          <w:sz w:val="28"/>
+          <w:szCs w:val="28"/>
+          <w:rtl/>
+          <w:lang w:val="en-US"/>
+        </w:rPr>
+        <w:t xml:space="preserve"> ביותר.</w:t>
+      </w:r>
+    </w:p>
+    <w:p>
+      <w:pPr>
+        <w:pStyle w:val="ListParagraph"/>
+        <w:numPr>
+          <w:ilvl w:val="0"/>
+          <w:numId w:val="2"/>
+        </w:numPr>
+        <w:bidi/>
+        <w:rPr>
+          <w:rFonts w:eastAsiaTheme="minorEastAsia"/>
+          <w:i/>
+          <w:sz w:val="28"/>
+          <w:szCs w:val="28"/>
+          <w:lang w:val="en-US"/>
+        </w:rPr>
+      </w:pPr>
+      <w:r>
+        <w:rPr>
+          <w:rFonts w:eastAsiaTheme="minorEastAsia" w:hint="cs"/>
+          <w:i/>
+          <w:sz w:val="28"/>
+          <w:szCs w:val="28"/>
+          <w:rtl/>
+          <w:lang w:val="en-US"/>
+        </w:rPr>
+        <w:t>האם כדאי להשתמש ב-</w:t>
+      </w:r>
+      <w:proofErr w:type="spellStart"/>
+      <w:r>
+        <w:rPr>
+          <w:rFonts w:eastAsiaTheme="minorEastAsia"/>
+          <w:i/>
+          <w:sz w:val="28"/>
+          <w:szCs w:val="28"/>
+          <w:lang w:val="en-US"/>
+        </w:rPr>
+        <w:t>apgd</w:t>
+      </w:r>
+      <w:proofErr w:type="spellEnd"/>
+      <w:r>
+        <w:rPr>
+          <w:rFonts w:eastAsiaTheme="minorEastAsia" w:hint="cs"/>
+          <w:i/>
+          <w:sz w:val="28"/>
+          <w:szCs w:val="28"/>
+          <w:rtl/>
+          <w:lang w:val="en-US"/>
+        </w:rPr>
+        <w:t xml:space="preserve"> במקום ב-</w:t>
+      </w:r>
+      <w:proofErr w:type="spellStart"/>
+      <w:r>
+        <w:rPr>
+          <w:rFonts w:eastAsiaTheme="minorEastAsia"/>
+          <w:i/>
+          <w:sz w:val="28"/>
+          <w:szCs w:val="28"/>
+          <w:lang w:val="en-US"/>
+        </w:rPr>
+        <w:t>pgd</w:t>
+      </w:r>
+      <w:proofErr w:type="spellEnd"/>
+      <w:r>
+        <w:rPr>
+          <w:rFonts w:eastAsiaTheme="minorEastAsia" w:hint="cs"/>
+          <w:i/>
+          <w:sz w:val="28"/>
+          <w:szCs w:val="28"/>
+          <w:rtl/>
+          <w:lang w:val="en-US"/>
+        </w:rPr>
+        <w:t>.</w:t>
+      </w:r>
+    </w:p>
+    <w:p>
+      <w:pPr>
+        <w:bidi/>
+        <w:rPr>
+          <w:rFonts w:eastAsiaTheme="minorEastAsia"/>
+          <w:i/>
+          <w:sz w:val="28"/>
+          <w:szCs w:val="28"/>
+          <w:lang w:val="en-US"/>
+        </w:rPr>
+      </w:pPr>
+      <w:r>
+        <w:rPr>
+          <w:rFonts w:eastAsiaTheme="minorEastAsia" w:hint="cs"/>
+          <w:i/>
+          <w:sz w:val="28"/>
+          <w:szCs w:val="28"/>
+          <w:rtl/>
+          <w:lang w:val="en-US"/>
+        </w:rPr>
+        <w:t xml:space="preserve">את בחירת הפרמטרים נעשה בצורה </w:t>
+      </w:r>
+      <w:proofErr w:type="spellStart"/>
+      <w:r>
+        <w:rPr>
+          <w:rFonts w:eastAsiaTheme="minorEastAsia" w:hint="cs"/>
+          <w:i/>
+          <w:sz w:val="28"/>
+          <w:szCs w:val="28"/>
+          <w:rtl/>
+          <w:lang w:val="en-US"/>
+        </w:rPr>
+        <w:t>גרידית</w:t>
+      </w:r>
+      <w:proofErr w:type="spellEnd"/>
+      <w:r>
+        <w:rPr>
+          <w:rFonts w:eastAsiaTheme="minorEastAsia" w:hint="cs"/>
+          <w:i/>
+          <w:sz w:val="28"/>
+          <w:szCs w:val="28"/>
+          <w:rtl/>
+          <w:lang w:val="en-US"/>
+        </w:rPr>
+        <w:t>. כלומר, במהלך ניסוי נכוונן פרמטר יחיד, ולאחר שנמצא את ערכו האופטימלי, נקבע אותו על ערך זה, ונריץ את הניסוי הבא בהתחשב באותו הערך.</w:t>
+      </w:r>
+    </w:p>
+    <w:p>
+      <w:pPr>
+        <w:bidi/>
+        <w:rPr>
+          <w:rFonts w:eastAsiaTheme="minorEastAsia" w:hint="cs"/>
+          <w:b/>
+          <w:bCs/>
+          <w:i/>
+          <w:sz w:val="28"/>
+          <w:szCs w:val="28"/>
+          <w:rtl/>
+          <w:lang w:val="en-US"/>
+        </w:rPr>
+      </w:pPr>
+      <w:r>
+        <w:rPr>
+          <w:rFonts w:eastAsiaTheme="minorEastAsia" w:hint="cs"/>
+          <w:b/>
+          <w:bCs/>
+          <w:i/>
+          <w:sz w:val="28"/>
+          <w:szCs w:val="28"/>
+          <w:rtl/>
+          <w:lang w:val="en-US"/>
+        </w:rPr>
+        <w:t>קונפיגורציה ופרטי מימוש:</w:t>
+      </w:r>
+    </w:p>
+    <w:p>
+      <w:pPr>
+        <w:bidi/>
+        <w:rPr>
+          <w:rFonts w:eastAsiaTheme="minorEastAsia"/>
+          <w:i/>
+          <w:sz w:val="28"/>
+          <w:szCs w:val="28"/>
+          <w:rtl/>
+          <w:lang w:val="en-US"/>
+        </w:rPr>
+      </w:pPr>
+      <w:r>
+        <w:rPr>
+          <w:rFonts w:eastAsiaTheme="minorEastAsia" w:hint="cs"/>
+          <w:i/>
+          <w:sz w:val="28"/>
+          <w:szCs w:val="28"/>
+          <w:rtl/>
+          <w:lang w:val="en-US"/>
+        </w:rPr>
+        <w:t>הקונפיגורציה הבסיסית (לפני כוונון הפרמטרים שיתבצע לאחר כל הרצה) היא זו:</w:t>
+      </w:r>
+    </w:p>
+    <w:p>
+      <w:pPr>
+        <w:bidi/>
         <w:rPr>
           <w:noProof/>
         </w:rPr>
+      </w:pPr>
+      <w:r>
+        <w:rPr>
+          <w:noProof/>
+        </w:rPr>
         <w:drawing>
-          <wp:inline distT="0" distB="0" distL="0" distR="0" wp14:anchorId="03CE7599" wp14:editId="757B5283">
-            <wp:extent cx="4575315" cy="2819400"/>
+          <wp:inline distT="0" distB="0" distL="0" distR="0" wp14:anchorId="68A1969C" wp14:editId="1A1BC11F">
+            <wp:extent cx="5429250" cy="4171950"/>
             <wp:effectExtent l="0" t="0" r="0" b="0"/>
-            <wp:docPr id="1" name="Picture 1"/>
+            <wp:docPr id="5" name="Picture 5"/>
             <wp:cNvGraphicFramePr>
               <a:graphicFrameLocks xmlns:a="http://schemas.openxmlformats.org/drawingml/2006/main" noChangeAspect="1"/>
             </wp:cNvGraphicFramePr>
@@ -3888,7 +4274,7 @@
                   <pic:spPr>
                     <a:xfrm>
                       <a:off x="0" y="0"/>
-                      <a:ext cx="4589819" cy="2828338"/>
+                      <a:ext cx="5429250" cy="4171950"/>
                     </a:xfrm>
                     <a:prstGeom prst="rect">
                       <a:avLst/>
@@ -3900,31 +4286,1353 @@
           </wp:inline>
         </w:drawing>
       </w:r>
-    </w:p>
-    <w:p>
-      <w:pPr>
-        <w:bidi/>
-        <w:rPr>
-          <w:i/>
-          <w:sz w:val="28"/>
-          <w:szCs w:val="28"/>
-          <w:lang w:val="en-US"/>
-        </w:rPr>
-      </w:pPr>
-      <w:r>
-        <w:rPr>
-          <w:rFonts w:hint="cs"/>
-          <w:i/>
-          <w:sz w:val="28"/>
-          <w:szCs w:val="28"/>
-          <w:rtl/>
-          <w:lang w:val="en-US"/>
-        </w:rPr>
-        <w:t xml:space="preserve">הפרמטר היחיד שמשתנה בניסוי הוא </w:t>
+      <w:r>
+        <w:rPr>
+          <w:noProof/>
+        </w:rPr>
+        <w:t xml:space="preserve"> </w:t>
+      </w:r>
+    </w:p>
+    <w:p>
+      <w:pPr>
+        <w:pStyle w:val="ListParagraph"/>
+        <w:numPr>
+          <w:ilvl w:val="0"/>
+          <w:numId w:val="2"/>
+        </w:numPr>
+        <w:bidi/>
+        <w:rPr>
+          <w:rFonts w:eastAsiaTheme="minorEastAsia"/>
+          <w:i/>
+          <w:sz w:val="28"/>
+          <w:szCs w:val="28"/>
+          <w:rtl/>
+          <w:lang w:val="en-US"/>
+        </w:rPr>
+      </w:pPr>
+      <w:r>
+        <w:rPr>
+          <w:rFonts w:eastAsiaTheme="minorEastAsia" w:hint="cs"/>
+          <w:i/>
+          <w:sz w:val="28"/>
+          <w:szCs w:val="28"/>
+          <w:rtl/>
+          <w:lang w:val="en-US"/>
+        </w:rPr>
+        <w:t xml:space="preserve">הניסויים יתבצעו על </w:t>
+      </w:r>
+      <w:r>
+        <w:rPr>
+          <w:rFonts w:eastAsiaTheme="minorEastAsia"/>
+          <w:i/>
+          <w:sz w:val="28"/>
+          <w:szCs w:val="28"/>
+          <w:lang w:val="en-US"/>
+        </w:rPr>
+        <w:t>seed</w:t>
+      </w:r>
+      <w:r>
+        <w:rPr>
+          <w:rFonts w:eastAsiaTheme="minorEastAsia" w:hint="cs"/>
+          <w:i/>
+          <w:sz w:val="28"/>
+          <w:szCs w:val="28"/>
+          <w:rtl/>
+          <w:lang w:val="en-US"/>
+        </w:rPr>
+        <w:t xml:space="preserve"> קבוע.</w:t>
+      </w:r>
+    </w:p>
+    <w:p>
+      <w:pPr>
+        <w:pStyle w:val="ListParagraph"/>
+        <w:numPr>
+          <w:ilvl w:val="0"/>
+          <w:numId w:val="2"/>
+        </w:numPr>
+        <w:bidi/>
+        <w:rPr>
+          <w:rFonts w:eastAsiaTheme="minorEastAsia"/>
+          <w:i/>
+          <w:sz w:val="28"/>
+          <w:szCs w:val="28"/>
+          <w:rtl/>
+          <w:lang w:val="en-US"/>
+        </w:rPr>
+      </w:pPr>
+      <w:r>
+        <w:rPr>
+          <w:rFonts w:eastAsiaTheme="minorEastAsia" w:hint="cs"/>
+          <w:i/>
+          <w:sz w:val="28"/>
+          <w:szCs w:val="28"/>
+          <w:rtl/>
+          <w:lang w:val="en-US"/>
+        </w:rPr>
+        <w:t>ה-</w:t>
+      </w:r>
+      <w:r>
+        <w:rPr>
+          <w:rFonts w:eastAsiaTheme="minorEastAsia"/>
+          <w:i/>
+          <w:sz w:val="28"/>
+          <w:szCs w:val="28"/>
+          <w:lang w:val="en-US"/>
+        </w:rPr>
+        <w:t>preprocessing</w:t>
+      </w:r>
+      <w:r>
+        <w:rPr>
+          <w:rFonts w:eastAsiaTheme="minorEastAsia" w:hint="cs"/>
+          <w:i/>
+          <w:sz w:val="28"/>
+          <w:szCs w:val="28"/>
+          <w:rtl/>
+          <w:lang w:val="en-US"/>
+        </w:rPr>
+        <w:t xml:space="preserve"> של הקוד המקורי יהיה מופעל בכל הניסויים (פרט לניסוי הראשון), על מנת לקצר את זמן הניסוי.</w:t>
+      </w:r>
+    </w:p>
+    <w:p>
+      <w:pPr>
+        <w:pStyle w:val="ListParagraph"/>
+        <w:numPr>
+          <w:ilvl w:val="0"/>
+          <w:numId w:val="2"/>
+        </w:numPr>
+        <w:bidi/>
+        <w:rPr>
+          <w:rFonts w:eastAsiaTheme="minorEastAsia"/>
+          <w:i/>
+          <w:sz w:val="28"/>
+          <w:szCs w:val="28"/>
+          <w:lang w:val="en-US"/>
+        </w:rPr>
+      </w:pPr>
+      <w:r>
+        <w:rPr>
+          <w:rFonts w:eastAsiaTheme="minorEastAsia" w:hint="cs"/>
+          <w:i/>
+          <w:sz w:val="28"/>
+          <w:szCs w:val="28"/>
+          <w:rtl/>
+          <w:lang w:val="en-US"/>
+        </w:rPr>
+        <w:t>ה-</w:t>
+      </w:r>
+      <w:r>
+        <w:rPr>
+          <w:rFonts w:eastAsiaTheme="minorEastAsia"/>
+          <w:i/>
+          <w:sz w:val="28"/>
+          <w:szCs w:val="28"/>
+          <w:lang w:val="en-US"/>
+        </w:rPr>
+        <w:t>cross validation</w:t>
+      </w:r>
+      <w:r>
+        <w:rPr>
+          <w:rFonts w:eastAsiaTheme="minorEastAsia" w:hint="cs"/>
+          <w:i/>
+          <w:sz w:val="28"/>
+          <w:szCs w:val="28"/>
+          <w:rtl/>
+          <w:lang w:val="en-US"/>
+        </w:rPr>
+        <w:t xml:space="preserve"> מאריך את זמן הניסוי פי 5, ול</w:t>
+      </w:r>
+      <w:r>
+        <w:rPr>
+          <w:rFonts w:eastAsiaTheme="minorEastAsia" w:hint="cs"/>
+          <w:i/>
+          <w:sz w:val="28"/>
+          <w:szCs w:val="28"/>
+          <w:rtl/>
+          <w:lang w:val="en-US"/>
+        </w:rPr>
+        <w:t>כן נפעיל אותו רק אם יישאר מספיק זמן עד ההגשה, וכתלות בעומס על השרת. תפקידו של ה-</w:t>
+      </w:r>
+      <w:r>
+        <w:rPr>
+          <w:rFonts w:eastAsiaTheme="minorEastAsia"/>
+          <w:i/>
+          <w:sz w:val="28"/>
+          <w:szCs w:val="28"/>
+          <w:lang w:val="en-US"/>
+        </w:rPr>
+        <w:t xml:space="preserve">cross </w:t>
+      </w:r>
+      <w:r>
+        <w:rPr>
+          <w:rFonts w:eastAsiaTheme="minorEastAsia"/>
+          <w:i/>
+          <w:sz w:val="28"/>
+          <w:szCs w:val="28"/>
+          <w:lang w:val="en-US"/>
+        </w:rPr>
+        <w:lastRenderedPageBreak/>
+        <w:t>validation</w:t>
+      </w:r>
+      <w:r>
+        <w:rPr>
+          <w:rFonts w:eastAsiaTheme="minorEastAsia" w:hint="cs"/>
+          <w:i/>
+          <w:sz w:val="28"/>
+          <w:szCs w:val="28"/>
+          <w:rtl/>
+          <w:lang w:val="en-US"/>
+        </w:rPr>
+        <w:t>, הוא לחלק את 5 תיקיות ה-</w:t>
+      </w:r>
+      <w:r>
+        <w:rPr>
+          <w:rFonts w:eastAsiaTheme="minorEastAsia"/>
+          <w:i/>
+          <w:sz w:val="28"/>
+          <w:szCs w:val="28"/>
+          <w:lang w:val="en-US"/>
+        </w:rPr>
+        <w:t>data</w:t>
+      </w:r>
+      <w:r>
+        <w:rPr>
+          <w:rFonts w:eastAsiaTheme="minorEastAsia" w:hint="cs"/>
+          <w:i/>
+          <w:sz w:val="28"/>
+          <w:szCs w:val="28"/>
+          <w:rtl/>
+          <w:lang w:val="en-US"/>
+        </w:rPr>
+        <w:t xml:space="preserve"> ל-3 תיקיות שמיועדות לאימון, תיקיה אחת לוולידציה ותיקיה אחת לטסט. האימון יתבצע ע''י תיקיות האימון והוולידציה (כפי שמתואר במאמר עבור </w:t>
       </w:r>
       <w:proofErr w:type="spellStart"/>
       <w:r>
         <w:rPr>
+          <w:rFonts w:eastAsiaTheme="minorEastAsia"/>
+          <w:i/>
+          <w:sz w:val="28"/>
+          <w:szCs w:val="28"/>
+          <w:lang w:val="en-US"/>
+        </w:rPr>
+        <w:t>pgd</w:t>
+      </w:r>
+      <w:proofErr w:type="spellEnd"/>
+      <w:r>
+        <w:rPr>
+          <w:rFonts w:eastAsiaTheme="minorEastAsia" w:hint="cs"/>
+          <w:i/>
+          <w:sz w:val="28"/>
+          <w:szCs w:val="28"/>
+          <w:rtl/>
+          <w:lang w:val="en-US"/>
+        </w:rPr>
+        <w:t>), והטסט יבחן את טיב התוצאות. חלוקה זו תתבצע 5 פעמים, כאשר בכל פעם יתחלפו תיקיות הטסט והוולידציה (ובהתאם לכן גם האימון), וטיב התוצאה יוגדר ע''י ממוצע הטסטים של כל חמש ההרצות.</w:t>
+      </w:r>
+    </w:p>
+    <w:p>
+      <w:pPr>
+        <w:pStyle w:val="ListParagraph"/>
+        <w:numPr>
+          <w:ilvl w:val="0"/>
+          <w:numId w:val="2"/>
+        </w:numPr>
+        <w:bidi/>
+        <w:rPr>
+          <w:rFonts w:eastAsiaTheme="minorEastAsia"/>
+          <w:i/>
+          <w:sz w:val="28"/>
+          <w:szCs w:val="28"/>
+          <w:lang w:val="en-US"/>
+        </w:rPr>
+      </w:pPr>
+      <w:r>
+        <w:rPr>
+          <w:rFonts w:eastAsiaTheme="minorEastAsia" w:hint="cs"/>
+          <w:i/>
+          <w:sz w:val="28"/>
+          <w:szCs w:val="28"/>
+          <w:rtl/>
+          <w:lang w:val="en-US"/>
+        </w:rPr>
+        <w:t xml:space="preserve">תפקידו של הפרמטר </w:t>
+      </w:r>
+      <w:proofErr w:type="spellStart"/>
+      <w:r>
+        <w:rPr>
+          <w:rFonts w:eastAsiaTheme="minorEastAsia"/>
+          <w:i/>
+          <w:sz w:val="28"/>
+          <w:szCs w:val="28"/>
+          <w:lang w:val="en-US"/>
+        </w:rPr>
+        <w:t>run_name</w:t>
+      </w:r>
+      <w:proofErr w:type="spellEnd"/>
+      <w:r>
+        <w:rPr>
+          <w:rFonts w:eastAsiaTheme="minorEastAsia" w:hint="cs"/>
+          <w:i/>
+          <w:sz w:val="28"/>
+          <w:szCs w:val="28"/>
+          <w:rtl/>
+          <w:lang w:val="en-US"/>
+        </w:rPr>
+        <w:t xml:space="preserve"> הוא להפריד בשמות התיקיות בין ריצה לריצה.</w:t>
+      </w:r>
+    </w:p>
+    <w:p>
+      <w:pPr>
+        <w:pStyle w:val="ListParagraph"/>
+        <w:numPr>
+          <w:ilvl w:val="0"/>
+          <w:numId w:val="2"/>
+        </w:numPr>
+        <w:bidi/>
+        <w:rPr>
+          <w:rFonts w:eastAsiaTheme="minorEastAsia"/>
+          <w:i/>
+          <w:sz w:val="28"/>
+          <w:szCs w:val="28"/>
+          <w:lang w:val="en-US"/>
+        </w:rPr>
+      </w:pPr>
+      <w:r>
+        <w:rPr>
+          <w:rFonts w:eastAsiaTheme="minorEastAsia" w:hint="cs"/>
+          <w:i/>
+          <w:sz w:val="28"/>
+          <w:szCs w:val="28"/>
+          <w:rtl/>
+          <w:lang w:val="en-US"/>
+        </w:rPr>
+        <w:t xml:space="preserve">הפרמטר </w:t>
+      </w:r>
+      <w:proofErr w:type="spellStart"/>
+      <w:r>
+        <w:rPr>
+          <w:rFonts w:eastAsiaTheme="minorEastAsia"/>
+          <w:i/>
+          <w:sz w:val="28"/>
+          <w:szCs w:val="28"/>
+          <w:lang w:val="en-US"/>
+        </w:rPr>
+        <w:t>max_traj_len</w:t>
+      </w:r>
+      <w:proofErr w:type="spellEnd"/>
+      <w:r>
+        <w:rPr>
+          <w:rFonts w:eastAsiaTheme="minorEastAsia" w:hint="cs"/>
+          <w:i/>
+          <w:sz w:val="28"/>
+          <w:szCs w:val="28"/>
+          <w:rtl/>
+          <w:lang w:val="en-US"/>
+        </w:rPr>
+        <w:t xml:space="preserve"> קובע מהו מספר </w:t>
+      </w:r>
+      <w:proofErr w:type="spellStart"/>
+      <w:r>
+        <w:rPr>
+          <w:rFonts w:eastAsiaTheme="minorEastAsia" w:hint="cs"/>
+          <w:i/>
+          <w:sz w:val="28"/>
+          <w:szCs w:val="28"/>
+          <w:rtl/>
+          <w:lang w:val="en-US"/>
+        </w:rPr>
+        <w:t>הפריימים</w:t>
+      </w:r>
+      <w:proofErr w:type="spellEnd"/>
+      <w:r>
+        <w:rPr>
+          <w:rFonts w:eastAsiaTheme="minorEastAsia" w:hint="cs"/>
+          <w:i/>
+          <w:sz w:val="28"/>
+          <w:szCs w:val="28"/>
+          <w:rtl/>
+          <w:lang w:val="en-US"/>
+        </w:rPr>
+        <w:t xml:space="preserve"> בכל מסלול, ולכן ערכו יישאר 8 למשך כל הניסויים.</w:t>
+      </w:r>
+    </w:p>
+    <w:p>
+      <w:pPr>
+        <w:pStyle w:val="ListParagraph"/>
+        <w:numPr>
+          <w:ilvl w:val="0"/>
+          <w:numId w:val="2"/>
+        </w:numPr>
+        <w:bidi/>
+        <w:rPr>
+          <w:rFonts w:eastAsiaTheme="minorEastAsia"/>
+          <w:i/>
+          <w:sz w:val="28"/>
+          <w:szCs w:val="28"/>
+          <w:lang w:val="en-US"/>
+        </w:rPr>
+      </w:pPr>
+      <w:r>
+        <w:rPr>
+          <w:rFonts w:eastAsiaTheme="minorEastAsia" w:hint="cs"/>
+          <w:i/>
+          <w:sz w:val="28"/>
+          <w:szCs w:val="28"/>
+          <w:rtl/>
+          <w:lang w:val="en-US"/>
+        </w:rPr>
+        <w:t xml:space="preserve">הפרמטר </w:t>
+      </w:r>
+      <w:r>
+        <w:rPr>
+          <w:rFonts w:eastAsiaTheme="minorEastAsia"/>
+          <w:i/>
+          <w:sz w:val="28"/>
+          <w:szCs w:val="28"/>
+          <w:lang w:val="en-US"/>
+        </w:rPr>
+        <w:t>attack</w:t>
+      </w:r>
+      <w:r>
+        <w:rPr>
+          <w:rFonts w:eastAsiaTheme="minorEastAsia" w:hint="cs"/>
+          <w:i/>
+          <w:sz w:val="28"/>
+          <w:szCs w:val="28"/>
+          <w:rtl/>
+          <w:lang w:val="en-US"/>
+        </w:rPr>
+        <w:t xml:space="preserve"> </w:t>
+      </w:r>
+      <w:r>
+        <w:rPr>
+          <w:rFonts w:eastAsiaTheme="minorEastAsia" w:hint="cs"/>
+          <w:i/>
+          <w:sz w:val="28"/>
+          <w:szCs w:val="28"/>
+          <w:rtl/>
+          <w:lang w:val="en-US"/>
+        </w:rPr>
+        <w:t>קובע</w:t>
+      </w:r>
+      <w:r>
+        <w:rPr>
+          <w:rFonts w:eastAsiaTheme="minorEastAsia" w:hint="cs"/>
+          <w:i/>
+          <w:sz w:val="28"/>
+          <w:szCs w:val="28"/>
+          <w:rtl/>
+          <w:lang w:val="en-US"/>
+        </w:rPr>
+        <w:t xml:space="preserve"> </w:t>
+      </w:r>
+      <w:r>
+        <w:rPr>
+          <w:rFonts w:eastAsiaTheme="minorEastAsia" w:hint="cs"/>
+          <w:i/>
+          <w:sz w:val="28"/>
+          <w:szCs w:val="28"/>
+          <w:rtl/>
+          <w:lang w:val="en-US"/>
+        </w:rPr>
+        <w:t xml:space="preserve">באיזה </w:t>
+      </w:r>
+      <w:proofErr w:type="spellStart"/>
+      <w:r>
+        <w:rPr>
+          <w:rFonts w:eastAsiaTheme="minorEastAsia" w:hint="cs"/>
+          <w:i/>
+          <w:sz w:val="28"/>
+          <w:szCs w:val="28"/>
+          <w:rtl/>
+          <w:lang w:val="en-US"/>
+        </w:rPr>
+        <w:t>אופטימייזר</w:t>
+      </w:r>
+      <w:proofErr w:type="spellEnd"/>
+      <w:r>
+        <w:rPr>
+          <w:rFonts w:eastAsiaTheme="minorEastAsia" w:hint="cs"/>
+          <w:i/>
+          <w:sz w:val="28"/>
+          <w:szCs w:val="28"/>
+          <w:rtl/>
+          <w:lang w:val="en-US"/>
+        </w:rPr>
+        <w:t xml:space="preserve"> משתמשים (</w:t>
+      </w:r>
+      <w:proofErr w:type="spellStart"/>
+      <w:r>
+        <w:rPr>
+          <w:rFonts w:eastAsiaTheme="minorEastAsia"/>
+          <w:i/>
+          <w:sz w:val="28"/>
+          <w:szCs w:val="28"/>
+          <w:lang w:val="en-US"/>
+        </w:rPr>
+        <w:t>pgd</w:t>
+      </w:r>
+      <w:proofErr w:type="spellEnd"/>
+      <w:r>
+        <w:rPr>
+          <w:rFonts w:eastAsiaTheme="minorEastAsia" w:hint="cs"/>
+          <w:i/>
+          <w:sz w:val="28"/>
+          <w:szCs w:val="28"/>
+          <w:rtl/>
+          <w:lang w:val="en-US"/>
+        </w:rPr>
+        <w:t xml:space="preserve"> או </w:t>
+      </w:r>
+      <w:proofErr w:type="spellStart"/>
+      <w:r>
+        <w:rPr>
+          <w:rFonts w:eastAsiaTheme="minorEastAsia"/>
+          <w:i/>
+          <w:sz w:val="28"/>
+          <w:szCs w:val="28"/>
+          <w:lang w:val="en-US"/>
+        </w:rPr>
+        <w:t>apgd</w:t>
+      </w:r>
+      <w:proofErr w:type="spellEnd"/>
+      <w:r>
+        <w:rPr>
+          <w:rFonts w:eastAsiaTheme="minorEastAsia" w:hint="cs"/>
+          <w:i/>
+          <w:sz w:val="28"/>
+          <w:szCs w:val="28"/>
+          <w:rtl/>
+          <w:lang w:val="en-US"/>
+        </w:rPr>
+        <w:t>).</w:t>
+      </w:r>
+      <w:r>
+        <w:rPr>
+          <w:rFonts w:eastAsiaTheme="minorEastAsia" w:hint="cs"/>
+          <w:i/>
+          <w:sz w:val="28"/>
+          <w:szCs w:val="28"/>
+          <w:rtl/>
+          <w:lang w:val="en-US"/>
+        </w:rPr>
+        <w:t xml:space="preserve"> </w:t>
+      </w:r>
+      <w:proofErr w:type="spellStart"/>
+      <w:r>
+        <w:rPr>
+          <w:rFonts w:eastAsiaTheme="minorEastAsia" w:hint="cs"/>
+          <w:i/>
+          <w:sz w:val="28"/>
+          <w:szCs w:val="28"/>
+          <w:rtl/>
+          <w:lang w:val="en-US"/>
+        </w:rPr>
+        <w:t>האופטימייזר</w:t>
+      </w:r>
+      <w:proofErr w:type="spellEnd"/>
+      <w:r>
+        <w:rPr>
+          <w:rFonts w:eastAsiaTheme="minorEastAsia" w:hint="cs"/>
+          <w:i/>
+          <w:sz w:val="28"/>
+          <w:szCs w:val="28"/>
+          <w:rtl/>
+          <w:lang w:val="en-US"/>
+        </w:rPr>
+        <w:t xml:space="preserve"> </w:t>
+      </w:r>
+      <w:proofErr w:type="spellStart"/>
+      <w:r>
+        <w:rPr>
+          <w:rFonts w:eastAsiaTheme="minorEastAsia"/>
+          <w:i/>
+          <w:sz w:val="28"/>
+          <w:szCs w:val="28"/>
+          <w:lang w:val="en-US"/>
+        </w:rPr>
+        <w:t>apgd</w:t>
+      </w:r>
+      <w:proofErr w:type="spellEnd"/>
+      <w:r>
+        <w:rPr>
+          <w:rFonts w:eastAsiaTheme="minorEastAsia" w:hint="cs"/>
+          <w:i/>
+          <w:sz w:val="28"/>
+          <w:szCs w:val="28"/>
+          <w:rtl/>
+          <w:lang w:val="en-US"/>
+        </w:rPr>
+        <w:t xml:space="preserve"> </w:t>
+      </w:r>
+      <w:r>
+        <w:rPr>
+          <w:rFonts w:eastAsiaTheme="minorEastAsia" w:hint="cs"/>
+          <w:i/>
+          <w:sz w:val="28"/>
+          <w:szCs w:val="28"/>
+          <w:rtl/>
+          <w:lang w:val="en-US"/>
+        </w:rPr>
+        <w:t>ממומש</w:t>
+      </w:r>
+      <w:r>
+        <w:rPr>
+          <w:rFonts w:eastAsiaTheme="minorEastAsia" w:hint="cs"/>
+          <w:i/>
+          <w:sz w:val="28"/>
+          <w:szCs w:val="28"/>
+          <w:rtl/>
+          <w:lang w:val="en-US"/>
+        </w:rPr>
+        <w:t xml:space="preserve"> באופן הבא: </w:t>
+      </w:r>
+      <w:r>
+        <w:rPr>
+          <w:rFonts w:eastAsiaTheme="minorEastAsia" w:hint="cs"/>
+          <w:i/>
+          <w:color w:val="FF0000"/>
+          <w:sz w:val="28"/>
+          <w:szCs w:val="28"/>
+          <w:rtl/>
+          <w:lang w:val="en-US"/>
+        </w:rPr>
+        <w:t xml:space="preserve">רעות: </w:t>
+      </w:r>
+      <w:r>
+        <w:rPr>
+          <w:rFonts w:eastAsiaTheme="minorEastAsia" w:hint="cs"/>
+          <w:i/>
+          <w:color w:val="FF0000"/>
+          <w:sz w:val="28"/>
+          <w:szCs w:val="28"/>
+          <w:rtl/>
+          <w:lang w:val="en-US"/>
+        </w:rPr>
+        <w:t>(להסביר פרטי מימוש ולהוסיף פרמטרים שרלוונטיים אם יש כאלה)</w:t>
+      </w:r>
+      <w:bookmarkStart w:id="0" w:name="_GoBack"/>
+      <w:bookmarkEnd w:id="0"/>
+    </w:p>
+    <w:p>
+      <w:pPr>
+        <w:pStyle w:val="ListParagraph"/>
+        <w:numPr>
+          <w:ilvl w:val="0"/>
+          <w:numId w:val="2"/>
+        </w:numPr>
+        <w:bidi/>
+        <w:rPr>
+          <w:rFonts w:eastAsiaTheme="minorEastAsia"/>
+          <w:i/>
+          <w:sz w:val="28"/>
+          <w:szCs w:val="28"/>
+          <w:lang w:val="en-US"/>
+        </w:rPr>
+      </w:pPr>
+      <w:r>
+        <w:rPr>
+          <w:rFonts w:eastAsiaTheme="minorEastAsia" w:hint="cs"/>
+          <w:i/>
+          <w:sz w:val="28"/>
+          <w:szCs w:val="28"/>
+          <w:rtl/>
+          <w:lang w:val="en-US"/>
+        </w:rPr>
+        <w:t xml:space="preserve">הפרמטר </w:t>
+      </w:r>
+      <w:r>
+        <w:rPr>
+          <w:rFonts w:eastAsiaTheme="minorEastAsia"/>
+          <w:i/>
+          <w:sz w:val="28"/>
+          <w:szCs w:val="28"/>
+          <w:lang w:val="en-US"/>
+        </w:rPr>
+        <w:t>alpha</w:t>
+      </w:r>
+      <w:r>
+        <w:rPr>
+          <w:rFonts w:eastAsiaTheme="minorEastAsia" w:hint="cs"/>
+          <w:i/>
+          <w:sz w:val="28"/>
+          <w:szCs w:val="28"/>
+          <w:rtl/>
+          <w:lang w:val="en-US"/>
+        </w:rPr>
+        <w:t xml:space="preserve"> </w:t>
+      </w:r>
+      <w:r>
+        <w:rPr>
+          <w:rFonts w:eastAsiaTheme="minorEastAsia" w:hint="cs"/>
+          <w:i/>
+          <w:sz w:val="28"/>
+          <w:szCs w:val="28"/>
+          <w:rtl/>
+          <w:lang w:val="en-US"/>
+        </w:rPr>
+        <w:t>קובע</w:t>
+      </w:r>
+      <w:r>
+        <w:rPr>
+          <w:rFonts w:eastAsiaTheme="minorEastAsia" w:hint="cs"/>
+          <w:i/>
+          <w:sz w:val="28"/>
+          <w:szCs w:val="28"/>
+          <w:rtl/>
+          <w:lang w:val="en-US"/>
+        </w:rPr>
+        <w:t xml:space="preserve"> </w:t>
+      </w:r>
+      <w:proofErr w:type="spellStart"/>
+      <w:r>
+        <w:rPr>
+          <w:rFonts w:eastAsiaTheme="minorEastAsia" w:hint="cs"/>
+          <w:i/>
+          <w:sz w:val="28"/>
+          <w:szCs w:val="28"/>
+          <w:rtl/>
+          <w:lang w:val="en-US"/>
+        </w:rPr>
+        <w:t>קובע</w:t>
+      </w:r>
+      <w:proofErr w:type="spellEnd"/>
+      <w:r>
+        <w:rPr>
+          <w:rFonts w:eastAsiaTheme="minorEastAsia" w:hint="cs"/>
+          <w:i/>
+          <w:sz w:val="28"/>
+          <w:szCs w:val="28"/>
+          <w:rtl/>
+          <w:lang w:val="en-US"/>
+        </w:rPr>
+        <w:t xml:space="preserve"> </w:t>
+      </w:r>
+      <w:r>
+        <w:rPr>
+          <w:rFonts w:eastAsiaTheme="minorEastAsia" w:hint="cs"/>
+          <w:i/>
+          <w:sz w:val="28"/>
+          <w:szCs w:val="28"/>
+          <w:rtl/>
+          <w:lang w:val="en-US"/>
+        </w:rPr>
+        <w:t>את ה-</w:t>
+      </w:r>
+      <w:r>
+        <w:rPr>
+          <w:rFonts w:eastAsiaTheme="minorEastAsia"/>
+          <w:i/>
+          <w:sz w:val="28"/>
+          <w:szCs w:val="28"/>
+          <w:lang w:val="en-US"/>
+        </w:rPr>
+        <w:t>learning rate</w:t>
+      </w:r>
+      <w:r>
+        <w:rPr>
+          <w:rFonts w:eastAsiaTheme="minorEastAsia" w:hint="cs"/>
+          <w:i/>
+          <w:sz w:val="28"/>
+          <w:szCs w:val="28"/>
+          <w:rtl/>
+          <w:lang w:val="en-US"/>
+        </w:rPr>
+        <w:t xml:space="preserve"> של </w:t>
+      </w:r>
+      <w:proofErr w:type="spellStart"/>
+      <w:r>
+        <w:rPr>
+          <w:rFonts w:eastAsiaTheme="minorEastAsia" w:hint="cs"/>
+          <w:i/>
+          <w:sz w:val="28"/>
+          <w:szCs w:val="28"/>
+          <w:rtl/>
+          <w:lang w:val="en-US"/>
+        </w:rPr>
+        <w:t>האופטימייזר</w:t>
+      </w:r>
+      <w:proofErr w:type="spellEnd"/>
+      <w:r>
+        <w:rPr>
+          <w:rFonts w:eastAsiaTheme="minorEastAsia" w:hint="cs"/>
+          <w:i/>
+          <w:sz w:val="28"/>
+          <w:szCs w:val="28"/>
+          <w:rtl/>
+          <w:lang w:val="en-US"/>
+        </w:rPr>
+        <w:t xml:space="preserve"> </w:t>
+      </w:r>
+      <w:proofErr w:type="spellStart"/>
+      <w:r>
+        <w:rPr>
+          <w:rFonts w:eastAsiaTheme="minorEastAsia"/>
+          <w:i/>
+          <w:sz w:val="28"/>
+          <w:szCs w:val="28"/>
+          <w:lang w:val="en-US"/>
+        </w:rPr>
+        <w:t>pgd</w:t>
+      </w:r>
+      <w:proofErr w:type="spellEnd"/>
+      <w:r>
+        <w:rPr>
+          <w:rFonts w:eastAsiaTheme="minorEastAsia" w:hint="cs"/>
+          <w:i/>
+          <w:sz w:val="28"/>
+          <w:szCs w:val="28"/>
+          <w:rtl/>
+          <w:lang w:val="en-US"/>
+        </w:rPr>
+        <w:t>.</w:t>
+      </w:r>
+    </w:p>
+    <w:p>
+      <w:pPr>
+        <w:pStyle w:val="ListParagraph"/>
+        <w:numPr>
+          <w:ilvl w:val="0"/>
+          <w:numId w:val="2"/>
+        </w:numPr>
+        <w:bidi/>
+        <w:rPr>
+          <w:rFonts w:eastAsiaTheme="minorEastAsia"/>
+          <w:i/>
+          <w:sz w:val="28"/>
+          <w:szCs w:val="28"/>
+          <w:lang w:val="en-US"/>
+        </w:rPr>
+      </w:pPr>
+      <w:r>
+        <w:rPr>
+          <w:rFonts w:eastAsiaTheme="minorEastAsia" w:hint="cs"/>
+          <w:i/>
+          <w:sz w:val="28"/>
+          <w:szCs w:val="28"/>
+          <w:rtl/>
+          <w:lang w:val="en-US"/>
+        </w:rPr>
+        <w:t xml:space="preserve">הפרמטר </w:t>
+      </w:r>
+      <w:proofErr w:type="spellStart"/>
+      <w:r>
+        <w:rPr>
+          <w:rFonts w:eastAsiaTheme="minorEastAsia"/>
+          <w:i/>
+          <w:sz w:val="28"/>
+          <w:szCs w:val="28"/>
+          <w:lang w:val="en-US"/>
+        </w:rPr>
+        <w:t>attack_k</w:t>
+      </w:r>
+      <w:proofErr w:type="spellEnd"/>
+      <w:r>
+        <w:rPr>
+          <w:rFonts w:eastAsiaTheme="minorEastAsia" w:hint="cs"/>
+          <w:i/>
+          <w:sz w:val="28"/>
+          <w:szCs w:val="28"/>
+          <w:rtl/>
+          <w:lang w:val="en-US"/>
+        </w:rPr>
+        <w:t xml:space="preserve"> יקבע </w:t>
+      </w:r>
+      <w:r>
+        <w:rPr>
+          <w:rFonts w:eastAsiaTheme="minorEastAsia" w:hint="cs"/>
+          <w:i/>
+          <w:sz w:val="28"/>
+          <w:szCs w:val="28"/>
+          <w:rtl/>
+          <w:lang w:val="en-US"/>
+        </w:rPr>
+        <w:t xml:space="preserve">את כמות </w:t>
+      </w:r>
+      <w:proofErr w:type="spellStart"/>
+      <w:r>
+        <w:rPr>
+          <w:rFonts w:eastAsiaTheme="minorEastAsia" w:hint="cs"/>
+          <w:i/>
+          <w:sz w:val="28"/>
+          <w:szCs w:val="28"/>
+          <w:rtl/>
+          <w:lang w:val="en-US"/>
+        </w:rPr>
+        <w:t>האפוקים</w:t>
+      </w:r>
+      <w:proofErr w:type="spellEnd"/>
+      <w:r>
+        <w:rPr>
+          <w:rFonts w:eastAsiaTheme="minorEastAsia" w:hint="cs"/>
+          <w:i/>
+          <w:sz w:val="28"/>
+          <w:szCs w:val="28"/>
+          <w:rtl/>
+          <w:lang w:val="en-US"/>
+        </w:rPr>
+        <w:t xml:space="preserve">. בכל הניסויים נשאיר את הפרמטר הזה קבוע (100 </w:t>
+      </w:r>
+      <w:proofErr w:type="spellStart"/>
+      <w:r>
+        <w:rPr>
+          <w:rFonts w:eastAsiaTheme="minorEastAsia" w:hint="cs"/>
+          <w:i/>
+          <w:sz w:val="28"/>
+          <w:szCs w:val="28"/>
+          <w:rtl/>
+          <w:lang w:val="en-US"/>
+        </w:rPr>
+        <w:t>אפוקים</w:t>
+      </w:r>
+      <w:proofErr w:type="spellEnd"/>
+      <w:r>
+        <w:rPr>
+          <w:rFonts w:eastAsiaTheme="minorEastAsia" w:hint="cs"/>
+          <w:i/>
+          <w:sz w:val="28"/>
+          <w:szCs w:val="28"/>
+          <w:rtl/>
+          <w:lang w:val="en-US"/>
+        </w:rPr>
+        <w:t xml:space="preserve">, אלא אם </w:t>
+      </w:r>
+      <w:r>
+        <w:rPr>
+          <w:rFonts w:eastAsiaTheme="minorEastAsia"/>
+          <w:i/>
+          <w:sz w:val="28"/>
+          <w:szCs w:val="28"/>
+          <w:lang w:val="en-US"/>
+        </w:rPr>
+        <w:t>early stopping</w:t>
+      </w:r>
+      <w:r>
+        <w:rPr>
+          <w:rFonts w:eastAsiaTheme="minorEastAsia" w:hint="cs"/>
+          <w:i/>
+          <w:sz w:val="28"/>
+          <w:szCs w:val="28"/>
+          <w:rtl/>
+          <w:lang w:val="en-US"/>
+        </w:rPr>
+        <w:t xml:space="preserve"> יעצור את הלמידה לפני)</w:t>
+      </w:r>
+    </w:p>
+    <w:p>
+      <w:pPr>
+        <w:pStyle w:val="ListParagraph"/>
+        <w:numPr>
+          <w:ilvl w:val="0"/>
+          <w:numId w:val="2"/>
+        </w:numPr>
+        <w:bidi/>
+        <w:rPr>
+          <w:rFonts w:eastAsiaTheme="minorEastAsia"/>
+          <w:i/>
+          <w:sz w:val="28"/>
+          <w:szCs w:val="28"/>
+          <w:lang w:val="en-US"/>
+        </w:rPr>
+      </w:pPr>
+      <w:r>
+        <w:rPr>
+          <w:rFonts w:eastAsiaTheme="minorEastAsia" w:hint="cs"/>
+          <w:i/>
+          <w:sz w:val="28"/>
+          <w:szCs w:val="28"/>
+          <w:rtl/>
+          <w:lang w:val="en-US"/>
+        </w:rPr>
+        <w:t xml:space="preserve">הפרמטר </w:t>
+      </w:r>
+      <w:proofErr w:type="spellStart"/>
+      <w:r>
+        <w:rPr>
+          <w:rFonts w:eastAsiaTheme="minorEastAsia"/>
+          <w:i/>
+          <w:sz w:val="28"/>
+          <w:szCs w:val="28"/>
+          <w:lang w:val="en-US"/>
+        </w:rPr>
+        <w:t>attack_t_crit</w:t>
+      </w:r>
+      <w:proofErr w:type="spellEnd"/>
+      <w:r>
+        <w:rPr>
+          <w:rFonts w:eastAsiaTheme="minorEastAsia" w:hint="cs"/>
+          <w:i/>
+          <w:sz w:val="28"/>
+          <w:szCs w:val="28"/>
+          <w:rtl/>
+          <w:lang w:val="en-US"/>
+        </w:rPr>
+        <w:t xml:space="preserve"> קובע האם ה-</w:t>
+      </w:r>
+      <m:oMath>
+        <m:sSub>
+          <m:sSubPr>
+            <m:ctrlPr>
+              <w:rPr>
+                <w:rFonts w:ascii="Cambria Math" w:eastAsiaTheme="minorEastAsia" w:hAnsi="Cambria Math"/>
+                <w:i/>
+                <w:sz w:val="28"/>
+                <w:szCs w:val="28"/>
+                <w:lang w:val="en-US"/>
+              </w:rPr>
+            </m:ctrlPr>
+          </m:sSubPr>
+          <m:e>
+            <m:r>
+              <w:rPr>
+                <w:rFonts w:ascii="Cambria Math" w:eastAsiaTheme="minorEastAsia" w:hAnsi="Cambria Math"/>
+                <w:sz w:val="28"/>
+                <w:szCs w:val="28"/>
+                <w:lang w:val="en-US"/>
+              </w:rPr>
+              <m:t>L</m:t>
+            </m:r>
+          </m:e>
+          <m:sub>
+            <m:r>
+              <w:rPr>
+                <w:rFonts w:ascii="Cambria Math" w:eastAsiaTheme="minorEastAsia" w:hAnsi="Cambria Math"/>
+                <w:sz w:val="28"/>
+                <w:szCs w:val="28"/>
+                <w:lang w:val="en-US"/>
+              </w:rPr>
+              <m:t>train</m:t>
+            </m:r>
+          </m:sub>
+        </m:sSub>
+      </m:oMath>
+      <w:r>
+        <w:rPr>
+          <w:rFonts w:eastAsiaTheme="minorEastAsia" w:hint="cs"/>
+          <w:i/>
+          <w:sz w:val="28"/>
+          <w:szCs w:val="28"/>
+          <w:rtl/>
+          <w:lang w:val="en-US"/>
+        </w:rPr>
+        <w:t xml:space="preserve"> מבוסס על </w:t>
+      </w:r>
+      <m:oMath>
+        <m:sSub>
+          <m:sSubPr>
+            <m:ctrlPr>
+              <w:rPr>
+                <w:rFonts w:ascii="Cambria Math" w:eastAsiaTheme="minorEastAsia" w:hAnsi="Cambria Math"/>
+                <w:i/>
+                <w:sz w:val="28"/>
+                <w:szCs w:val="28"/>
+                <w:lang w:val="en-US"/>
+              </w:rPr>
+            </m:ctrlPr>
+          </m:sSubPr>
+          <m:e>
+            <m:r>
+              <w:rPr>
+                <w:rFonts w:ascii="Cambria Math" w:eastAsiaTheme="minorEastAsia" w:hAnsi="Cambria Math"/>
+                <w:sz w:val="28"/>
+                <w:szCs w:val="28"/>
+                <w:lang w:val="en-US"/>
+              </w:rPr>
+              <m:t>L</m:t>
+            </m:r>
+          </m:e>
+          <m:sub>
+            <m:r>
+              <w:rPr>
+                <w:rFonts w:ascii="Cambria Math" w:eastAsiaTheme="minorEastAsia" w:hAnsi="Cambria Math"/>
+                <w:sz w:val="28"/>
+                <w:szCs w:val="28"/>
+                <w:lang w:val="en-US"/>
+              </w:rPr>
+              <m:t>rms</m:t>
+            </m:r>
+          </m:sub>
+        </m:sSub>
+      </m:oMath>
+      <w:r>
+        <w:rPr>
+          <w:rFonts w:eastAsiaTheme="minorEastAsia" w:hint="cs"/>
+          <w:i/>
+          <w:sz w:val="28"/>
+          <w:szCs w:val="28"/>
+          <w:rtl/>
+          <w:lang w:val="en-US"/>
+        </w:rPr>
+        <w:t xml:space="preserve"> או על </w:t>
+      </w:r>
+      <m:oMath>
+        <m:sSub>
+          <m:sSubPr>
+            <m:ctrlPr>
+              <w:rPr>
+                <w:rFonts w:ascii="Cambria Math" w:hAnsi="Cambria Math"/>
+                <w:sz w:val="28"/>
+                <w:szCs w:val="28"/>
+                <w:lang w:val="en-US"/>
+              </w:rPr>
+            </m:ctrlPr>
+          </m:sSubPr>
+          <m:e>
+            <m:r>
+              <m:rPr>
+                <m:sty m:val="p"/>
+              </m:rPr>
+              <w:rPr>
+                <w:rFonts w:ascii="Cambria Math" w:hAnsi="Cambria Math"/>
+                <w:sz w:val="28"/>
+                <w:szCs w:val="28"/>
+                <w:lang w:val="en-US"/>
+              </w:rPr>
+              <m:t>L</m:t>
+            </m:r>
+          </m:e>
+          <m:sub>
+            <m:r>
+              <w:rPr>
+                <w:rFonts w:ascii="Cambria Math" w:eastAsiaTheme="minorEastAsia" w:hAnsi="Cambria Math"/>
+                <w:sz w:val="28"/>
+                <w:szCs w:val="28"/>
+                <w:lang w:val="en-US"/>
+              </w:rPr>
+              <m:t xml:space="preserve">mean </m:t>
+            </m:r>
+            <m:r>
+              <w:rPr>
+                <w:rFonts w:ascii="Cambria Math" w:hAnsi="Cambria Math"/>
+                <w:sz w:val="28"/>
+                <w:szCs w:val="28"/>
+                <w:lang w:val="en-US"/>
+              </w:rPr>
+              <m:t>partial rms</m:t>
+            </m:r>
+          </m:sub>
+        </m:sSub>
+      </m:oMath>
+      <w:r>
+        <w:rPr>
+          <w:rFonts w:eastAsiaTheme="minorEastAsia" w:hint="cs"/>
+          <w:i/>
+          <w:sz w:val="28"/>
+          <w:szCs w:val="28"/>
+          <w:rtl/>
+          <w:lang w:val="en-US"/>
+        </w:rPr>
+        <w:t>.</w:t>
+      </w:r>
+      <w:r>
+        <w:rPr>
+          <w:rFonts w:eastAsiaTheme="minorEastAsia" w:hint="cs"/>
+          <w:i/>
+          <w:sz w:val="28"/>
+          <w:szCs w:val="28"/>
+          <w:rtl/>
+          <w:lang w:val="en-US"/>
+        </w:rPr>
+        <w:t xml:space="preserve"> נשים לב שפרמטר זה לא אחראי על </w:t>
+      </w:r>
+      <m:oMath>
+        <m:sSub>
+          <m:sSubPr>
+            <m:ctrlPr>
+              <w:rPr>
+                <w:rFonts w:ascii="Cambria Math" w:eastAsiaTheme="minorEastAsia" w:hAnsi="Cambria Math"/>
+                <w:i/>
+                <w:sz w:val="28"/>
+                <w:szCs w:val="28"/>
+                <w:lang w:val="en-US"/>
+              </w:rPr>
+            </m:ctrlPr>
+          </m:sSubPr>
+          <m:e>
+            <m:r>
+              <w:rPr>
+                <w:rFonts w:ascii="Cambria Math" w:eastAsiaTheme="minorEastAsia" w:hAnsi="Cambria Math"/>
+                <w:sz w:val="28"/>
+                <w:szCs w:val="28"/>
+                <w:lang w:val="en-US"/>
+              </w:rPr>
+              <m:t>L</m:t>
+            </m:r>
+          </m:e>
+          <m:sub>
+            <m:r>
+              <w:rPr>
+                <w:rFonts w:ascii="Cambria Math" w:eastAsiaTheme="minorEastAsia" w:hAnsi="Cambria Math"/>
+                <w:sz w:val="28"/>
+                <w:szCs w:val="28"/>
+                <w:lang w:val="en-US"/>
+              </w:rPr>
+              <m:t>eval</m:t>
+            </m:r>
+          </m:sub>
+        </m:sSub>
+      </m:oMath>
+      <w:r>
+        <w:rPr>
+          <w:rFonts w:eastAsiaTheme="minorEastAsia" w:hint="cs"/>
+          <w:i/>
+          <w:sz w:val="28"/>
+          <w:szCs w:val="28"/>
+          <w:rtl/>
+          <w:lang w:val="en-US"/>
+        </w:rPr>
+        <w:t xml:space="preserve">, שבמימוש שלנו תמיד מוגדר להיות </w:t>
+      </w:r>
+      <m:oMath>
+        <m:sSub>
+          <m:sSubPr>
+            <m:ctrlPr>
+              <w:rPr>
+                <w:rFonts w:ascii="Cambria Math" w:eastAsiaTheme="minorEastAsia" w:hAnsi="Cambria Math"/>
+                <w:i/>
+                <w:sz w:val="28"/>
+                <w:szCs w:val="28"/>
+                <w:lang w:val="en-US"/>
+              </w:rPr>
+            </m:ctrlPr>
+          </m:sSubPr>
+          <m:e>
+            <m:r>
+              <w:rPr>
+                <w:rFonts w:ascii="Cambria Math" w:eastAsiaTheme="minorEastAsia" w:hAnsi="Cambria Math"/>
+                <w:sz w:val="28"/>
+                <w:szCs w:val="28"/>
+                <w:lang w:val="en-US"/>
+              </w:rPr>
+              <m:t>L</m:t>
+            </m:r>
+          </m:e>
+          <m:sub>
+            <m:r>
+              <w:rPr>
+                <w:rFonts w:ascii="Cambria Math" w:eastAsiaTheme="minorEastAsia" w:hAnsi="Cambria Math"/>
+                <w:sz w:val="28"/>
+                <w:szCs w:val="28"/>
+                <w:lang w:val="en-US"/>
+              </w:rPr>
+              <m:t>rms</m:t>
+            </m:r>
+          </m:sub>
+        </m:sSub>
+      </m:oMath>
+      <w:r>
+        <w:rPr>
+          <w:rFonts w:eastAsiaTheme="minorEastAsia" w:hint="cs"/>
+          <w:i/>
+          <w:sz w:val="28"/>
+          <w:szCs w:val="28"/>
+          <w:rtl/>
+          <w:lang w:val="en-US"/>
+        </w:rPr>
+        <w:t xml:space="preserve"> ללא כל תוספת (סיבוב, זרימה וכו').</w:t>
+      </w:r>
+    </w:p>
+    <w:p>
+      <w:pPr>
+        <w:pStyle w:val="ListParagraph"/>
+        <w:numPr>
+          <w:ilvl w:val="0"/>
+          <w:numId w:val="2"/>
+        </w:numPr>
+        <w:bidi/>
+        <w:rPr>
+          <w:rFonts w:eastAsiaTheme="minorEastAsia"/>
+          <w:i/>
+          <w:sz w:val="28"/>
+          <w:szCs w:val="28"/>
+          <w:lang w:val="en-US"/>
+        </w:rPr>
+      </w:pPr>
+      <w:r>
+        <w:rPr>
+          <w:rFonts w:eastAsiaTheme="minorEastAsia" w:hint="cs"/>
+          <w:i/>
+          <w:sz w:val="28"/>
+          <w:szCs w:val="28"/>
+          <w:rtl/>
+          <w:lang w:val="en-US"/>
+        </w:rPr>
+        <w:t xml:space="preserve">הפרמטר </w:t>
+      </w:r>
+      <w:proofErr w:type="spellStart"/>
+      <w:r>
+        <w:rPr>
+          <w:rFonts w:eastAsiaTheme="minorEastAsia"/>
+          <w:i/>
+          <w:sz w:val="28"/>
+          <w:szCs w:val="28"/>
+          <w:lang w:val="en-US"/>
+        </w:rPr>
+        <w:t>attack_rot_crit</w:t>
+      </w:r>
+      <w:proofErr w:type="spellEnd"/>
+      <w:r>
+        <w:rPr>
+          <w:rFonts w:eastAsiaTheme="minorEastAsia" w:hint="cs"/>
+          <w:i/>
+          <w:sz w:val="28"/>
+          <w:szCs w:val="28"/>
+          <w:rtl/>
+          <w:lang w:val="en-US"/>
+        </w:rPr>
+        <w:t xml:space="preserve"> קובע שנלקחת בחשבון הזווית שבין כיוון הסתכלות המוערך של הדאון עם ובלי ההפרעה. חישוב זה נעשה ע''י מכפלה </w:t>
+      </w:r>
+      <w:proofErr w:type="spellStart"/>
+      <w:r>
+        <w:rPr>
+          <w:rFonts w:eastAsiaTheme="minorEastAsia" w:hint="cs"/>
+          <w:i/>
+          <w:sz w:val="28"/>
+          <w:szCs w:val="28"/>
+          <w:rtl/>
+          <w:lang w:val="en-US"/>
+        </w:rPr>
+        <w:t>סקלרית</w:t>
+      </w:r>
+      <w:proofErr w:type="spellEnd"/>
+      <w:r>
+        <w:rPr>
+          <w:rFonts w:eastAsiaTheme="minorEastAsia" w:hint="cs"/>
+          <w:i/>
+          <w:sz w:val="28"/>
+          <w:szCs w:val="28"/>
+          <w:rtl/>
+          <w:lang w:val="en-US"/>
+        </w:rPr>
+        <w:t xml:space="preserve"> בכיווני ההסתכלות. הפרמטר הזה </w:t>
+      </w:r>
+      <w:proofErr w:type="spellStart"/>
+      <w:r>
+        <w:rPr>
+          <w:rFonts w:eastAsiaTheme="minorEastAsia" w:hint="cs"/>
+          <w:i/>
+          <w:sz w:val="28"/>
+          <w:szCs w:val="28"/>
+          <w:rtl/>
+          <w:lang w:val="en-US"/>
+        </w:rPr>
+        <w:t>ישאר</w:t>
+      </w:r>
+      <w:proofErr w:type="spellEnd"/>
+      <w:r>
+        <w:rPr>
+          <w:rFonts w:eastAsiaTheme="minorEastAsia" w:hint="cs"/>
+          <w:i/>
+          <w:sz w:val="28"/>
+          <w:szCs w:val="28"/>
+          <w:rtl/>
+          <w:lang w:val="en-US"/>
+        </w:rPr>
+        <w:t xml:space="preserve"> קבוע, ומידת השפעתו תהיה תלויה ב-</w:t>
+      </w:r>
+      <w:proofErr w:type="spellStart"/>
+      <w:r>
+        <w:rPr>
+          <w:rFonts w:eastAsiaTheme="minorEastAsia"/>
           <w:i/>
           <w:sz w:val="28"/>
           <w:szCs w:val="28"/>
@@ -3935,23 +5643,631 @@
       <w:proofErr w:type="spellEnd"/>
       <w:r>
         <w:rPr>
-          <w:rFonts w:hint="cs"/>
-          <w:i/>
-          <w:sz w:val="28"/>
-          <w:szCs w:val="28"/>
-          <w:rtl/>
-          <w:lang w:val="en-US"/>
-        </w:rPr>
-        <w:t>, והוא נבדק עבור הערכים</w:t>
-      </w:r>
-      <w:r>
-        <w:rPr>
-          <w:i/>
-          <w:sz w:val="28"/>
-          <w:szCs w:val="28"/>
-          <w:lang w:val="en-US"/>
-        </w:rPr>
-        <w:t xml:space="preserve"> …</w:t>
+          <w:rFonts w:eastAsiaTheme="minorEastAsia" w:hint="cs"/>
+          <w:i/>
+          <w:sz w:val="28"/>
+          <w:szCs w:val="28"/>
+          <w:rtl/>
+          <w:lang w:val="en-US"/>
+        </w:rPr>
+        <w:t xml:space="preserve">. בתחילת ביצוע הניסויים, הפרמטר הזה לא </w:t>
+      </w:r>
+      <w:proofErr w:type="spellStart"/>
+      <w:r>
+        <w:rPr>
+          <w:rFonts w:eastAsiaTheme="minorEastAsia" w:hint="cs"/>
+          <w:i/>
+          <w:sz w:val="28"/>
+          <w:szCs w:val="28"/>
+          <w:rtl/>
+          <w:lang w:val="en-US"/>
+        </w:rPr>
+        <w:t>ילקח</w:t>
+      </w:r>
+      <w:proofErr w:type="spellEnd"/>
+      <w:r>
+        <w:rPr>
+          <w:rFonts w:eastAsiaTheme="minorEastAsia" w:hint="cs"/>
+          <w:i/>
+          <w:sz w:val="28"/>
+          <w:szCs w:val="28"/>
+          <w:rtl/>
+          <w:lang w:val="en-US"/>
+        </w:rPr>
+        <w:t xml:space="preserve"> בחשבון, מכיוון שערכו של </w:t>
+      </w:r>
+      <w:proofErr w:type="spellStart"/>
+      <w:r>
+        <w:rPr>
+          <w:rFonts w:eastAsiaTheme="minorEastAsia"/>
+          <w:i/>
+          <w:sz w:val="28"/>
+          <w:szCs w:val="28"/>
+          <w:lang w:val="en-US"/>
+        </w:rPr>
+        <w:t>attack_rot_factor</w:t>
+      </w:r>
+      <w:proofErr w:type="spellEnd"/>
+      <w:r>
+        <w:rPr>
+          <w:rFonts w:eastAsiaTheme="minorEastAsia" w:hint="cs"/>
+          <w:i/>
+          <w:sz w:val="28"/>
+          <w:szCs w:val="28"/>
+          <w:rtl/>
+          <w:lang w:val="en-US"/>
+        </w:rPr>
+        <w:t xml:space="preserve"> הוא 0.</w:t>
+      </w:r>
+    </w:p>
+    <w:p>
+      <w:pPr>
+        <w:pStyle w:val="ListParagraph"/>
+        <w:numPr>
+          <w:ilvl w:val="0"/>
+          <w:numId w:val="2"/>
+        </w:numPr>
+        <w:bidi/>
+        <w:rPr>
+          <w:rFonts w:eastAsiaTheme="minorEastAsia"/>
+          <w:i/>
+          <w:sz w:val="28"/>
+          <w:szCs w:val="28"/>
+          <w:lang w:val="en-US"/>
+        </w:rPr>
+      </w:pPr>
+      <w:r>
+        <w:rPr>
+          <w:rFonts w:eastAsiaTheme="minorEastAsia" w:hint="cs"/>
+          <w:i/>
+          <w:sz w:val="28"/>
+          <w:szCs w:val="28"/>
+          <w:rtl/>
+          <w:lang w:val="en-US"/>
+        </w:rPr>
+        <w:t xml:space="preserve">הפרמטר </w:t>
+      </w:r>
+      <w:proofErr w:type="spellStart"/>
+      <w:r>
+        <w:rPr>
+          <w:rFonts w:eastAsiaTheme="minorEastAsia"/>
+          <w:i/>
+          <w:sz w:val="28"/>
+          <w:szCs w:val="28"/>
+          <w:lang w:val="en-US"/>
+        </w:rPr>
+        <w:t>attack_flow_crit</w:t>
+      </w:r>
+      <w:proofErr w:type="spellEnd"/>
+      <w:r>
+        <w:rPr>
+          <w:rFonts w:eastAsiaTheme="minorEastAsia" w:hint="cs"/>
+          <w:i/>
+          <w:sz w:val="28"/>
+          <w:szCs w:val="28"/>
+          <w:rtl/>
+          <w:lang w:val="en-US"/>
+        </w:rPr>
+        <w:t xml:space="preserve"> קובע שנלקחת בחשבון שכבת הביניים של רשת ה-</w:t>
+      </w:r>
+      <w:r>
+        <w:rPr>
+          <w:rFonts w:eastAsiaTheme="minorEastAsia"/>
+          <w:i/>
+          <w:sz w:val="28"/>
+          <w:szCs w:val="28"/>
+          <w:lang w:val="en-US"/>
+        </w:rPr>
+        <w:t>VO</w:t>
+      </w:r>
+      <w:r>
+        <w:rPr>
+          <w:rFonts w:eastAsiaTheme="minorEastAsia" w:hint="cs"/>
+          <w:i/>
+          <w:sz w:val="28"/>
+          <w:szCs w:val="28"/>
+          <w:rtl/>
+          <w:lang w:val="en-US"/>
+        </w:rPr>
+        <w:t xml:space="preserve">, שממנה נגזרים המיקום וכיוון ההסתכלות של הדאון. באופן קבוע ימדדה מרחק בין שכבת הביניים עם ההפרעה לזו ללא ההפרעה ע''י </w:t>
+      </w:r>
+      <w:proofErr w:type="spellStart"/>
+      <w:r>
+        <w:rPr>
+          <w:rFonts w:eastAsiaTheme="minorEastAsia"/>
+          <w:i/>
+          <w:sz w:val="28"/>
+          <w:szCs w:val="28"/>
+          <w:lang w:val="en-US"/>
+        </w:rPr>
+        <w:t>mse</w:t>
+      </w:r>
+      <w:proofErr w:type="spellEnd"/>
+      <w:r>
+        <w:rPr>
+          <w:rFonts w:eastAsiaTheme="minorEastAsia" w:hint="cs"/>
+          <w:i/>
+          <w:sz w:val="28"/>
+          <w:szCs w:val="28"/>
+          <w:rtl/>
+          <w:lang w:val="en-US"/>
+        </w:rPr>
+        <w:t>. בדומה ל-</w:t>
+      </w:r>
+      <w:proofErr w:type="spellStart"/>
+      <w:r>
+        <w:rPr>
+          <w:rFonts w:eastAsiaTheme="minorEastAsia"/>
+          <w:i/>
+          <w:sz w:val="28"/>
+          <w:szCs w:val="28"/>
+          <w:lang w:val="en-US"/>
+        </w:rPr>
+        <w:t>attack_rot_crit</w:t>
+      </w:r>
+      <w:proofErr w:type="spellEnd"/>
+      <w:r>
+        <w:rPr>
+          <w:rFonts w:eastAsiaTheme="minorEastAsia" w:hint="cs"/>
+          <w:i/>
+          <w:sz w:val="28"/>
+          <w:szCs w:val="28"/>
+          <w:rtl/>
+          <w:lang w:val="en-US"/>
+        </w:rPr>
+        <w:t xml:space="preserve">, גם פה מידת ההשפעה של הרכיב הזה תלויה בפרמטר </w:t>
+      </w:r>
+      <w:proofErr w:type="spellStart"/>
+      <w:r>
+        <w:rPr>
+          <w:rFonts w:eastAsiaTheme="minorEastAsia"/>
+          <w:i/>
+          <w:sz w:val="28"/>
+          <w:szCs w:val="28"/>
+          <w:lang w:val="en-US"/>
+        </w:rPr>
+        <w:t>attack_flow_facto</w:t>
+      </w:r>
+      <w:r>
+        <w:rPr>
+          <w:rFonts w:eastAsiaTheme="minorEastAsia"/>
+          <w:i/>
+          <w:sz w:val="28"/>
+          <w:szCs w:val="28"/>
+          <w:lang w:val="en-US"/>
+        </w:rPr>
+        <w:t>r</w:t>
+      </w:r>
+      <w:proofErr w:type="spellEnd"/>
+      <w:r>
+        <w:rPr>
+          <w:rFonts w:eastAsiaTheme="minorEastAsia" w:hint="cs"/>
+          <w:i/>
+          <w:sz w:val="28"/>
+          <w:szCs w:val="28"/>
+          <w:rtl/>
+          <w:lang w:val="en-US"/>
+        </w:rPr>
+        <w:t>.</w:t>
+      </w:r>
+    </w:p>
+    <w:p>
+      <w:pPr>
+        <w:pStyle w:val="ListParagraph"/>
+        <w:numPr>
+          <w:ilvl w:val="0"/>
+          <w:numId w:val="2"/>
+        </w:numPr>
+        <w:bidi/>
+        <w:rPr>
+          <w:rFonts w:eastAsiaTheme="minorEastAsia"/>
+          <w:i/>
+          <w:sz w:val="28"/>
+          <w:szCs w:val="28"/>
+          <w:lang w:val="en-US"/>
+        </w:rPr>
+      </w:pPr>
+      <w:r>
+        <w:rPr>
+          <w:rFonts w:eastAsiaTheme="minorEastAsia" w:hint="cs"/>
+          <w:i/>
+          <w:color w:val="FF0000"/>
+          <w:sz w:val="28"/>
+          <w:szCs w:val="28"/>
+          <w:rtl/>
+          <w:lang w:val="en-US"/>
+        </w:rPr>
+        <w:t>לא יודע אם להוסיף את ה-</w:t>
+      </w:r>
+      <w:proofErr w:type="spellStart"/>
+      <w:r>
+        <w:rPr>
+          <w:rFonts w:eastAsiaTheme="minorEastAsia"/>
+          <w:i/>
+          <w:color w:val="FF0000"/>
+          <w:sz w:val="28"/>
+          <w:szCs w:val="28"/>
+          <w:lang w:val="en-US"/>
+        </w:rPr>
+        <w:t>attack_tartet_t_crit</w:t>
+      </w:r>
+      <w:proofErr w:type="spellEnd"/>
+      <w:r>
+        <w:rPr>
+          <w:rFonts w:eastAsiaTheme="minorEastAsia" w:hint="cs"/>
+          <w:i/>
+          <w:color w:val="FF0000"/>
+          <w:sz w:val="28"/>
+          <w:szCs w:val="28"/>
+          <w:rtl/>
+          <w:lang w:val="en-US"/>
+        </w:rPr>
+        <w:t>.</w:t>
+      </w:r>
+    </w:p>
+    <w:p>
+      <w:pPr>
+        <w:pStyle w:val="ListParagraph"/>
+        <w:numPr>
+          <w:ilvl w:val="0"/>
+          <w:numId w:val="2"/>
+        </w:numPr>
+        <w:bidi/>
+        <w:rPr>
+          <w:rFonts w:eastAsiaTheme="minorEastAsia"/>
+          <w:i/>
+          <w:sz w:val="28"/>
+          <w:szCs w:val="28"/>
+          <w:lang w:val="en-US"/>
+        </w:rPr>
+      </w:pPr>
+      <w:r>
+        <w:rPr>
+          <w:rFonts w:eastAsiaTheme="minorEastAsia" w:hint="cs"/>
+          <w:i/>
+          <w:sz w:val="28"/>
+          <w:szCs w:val="28"/>
+          <w:rtl/>
+          <w:lang w:val="en-US"/>
+        </w:rPr>
+        <w:t xml:space="preserve">תפקידו של הפרמטר </w:t>
+      </w:r>
+      <w:proofErr w:type="spellStart"/>
+      <w:r>
+        <w:rPr>
+          <w:rFonts w:eastAsiaTheme="minorEastAsia"/>
+          <w:i/>
+          <w:sz w:val="28"/>
+          <w:szCs w:val="28"/>
+          <w:lang w:val="en-US"/>
+        </w:rPr>
+        <w:t>early_stopping</w:t>
+      </w:r>
+      <w:proofErr w:type="spellEnd"/>
+      <w:r>
+        <w:rPr>
+          <w:rFonts w:eastAsiaTheme="minorEastAsia" w:hint="cs"/>
+          <w:i/>
+          <w:sz w:val="28"/>
+          <w:szCs w:val="28"/>
+          <w:rtl/>
+          <w:lang w:val="en-US"/>
+        </w:rPr>
+        <w:t xml:space="preserve"> הוא לקבוע לאחר כמה צעדים ללא שיפור תוצאות הטסט נעצור את האימון. בסיום כל אחד </w:t>
+      </w:r>
+      <w:proofErr w:type="spellStart"/>
+      <w:r>
+        <w:rPr>
+          <w:rFonts w:eastAsiaTheme="minorEastAsia" w:hint="cs"/>
+          <w:i/>
+          <w:sz w:val="28"/>
+          <w:szCs w:val="28"/>
+          <w:rtl/>
+          <w:lang w:val="en-US"/>
+        </w:rPr>
+        <w:t>מהאפוקים</w:t>
+      </w:r>
+      <w:proofErr w:type="spellEnd"/>
+      <w:r>
+        <w:rPr>
+          <w:rFonts w:eastAsiaTheme="minorEastAsia" w:hint="cs"/>
+          <w:i/>
+          <w:sz w:val="28"/>
+          <w:szCs w:val="28"/>
+          <w:rtl/>
+          <w:lang w:val="en-US"/>
+        </w:rPr>
+        <w:t xml:space="preserve">, נבחנת ההפרעה החדשה על הטסט. במידה ולא חל שיפור במהלך </w:t>
+      </w:r>
+      <w:proofErr w:type="spellStart"/>
+      <w:r>
+        <w:rPr>
+          <w:rFonts w:eastAsiaTheme="minorEastAsia"/>
+          <w:i/>
+          <w:sz w:val="28"/>
+          <w:szCs w:val="28"/>
+          <w:lang w:val="en-US"/>
+        </w:rPr>
+        <w:t>early_stopping</w:t>
+      </w:r>
+      <w:proofErr w:type="spellEnd"/>
+      <w:r>
+        <w:rPr>
+          <w:rFonts w:eastAsiaTheme="minorEastAsia" w:hint="cs"/>
+          <w:i/>
+          <w:sz w:val="28"/>
+          <w:szCs w:val="28"/>
+          <w:rtl/>
+          <w:lang w:val="en-US"/>
+        </w:rPr>
+        <w:t xml:space="preserve"> צעדים רצופים, האימון יופסק.</w:t>
+      </w:r>
+    </w:p>
+    <w:p>
+      <w:pPr>
+        <w:bidi/>
+        <w:rPr>
+          <w:rFonts w:eastAsiaTheme="minorEastAsia"/>
+          <w:b/>
+          <w:bCs/>
+          <w:i/>
+          <w:sz w:val="28"/>
+          <w:szCs w:val="28"/>
+          <w:rtl/>
+          <w:lang w:val="en-US"/>
+        </w:rPr>
+      </w:pPr>
+      <w:r>
+        <w:rPr>
+          <w:rFonts w:eastAsiaTheme="minorEastAsia" w:hint="cs"/>
+          <w:b/>
+          <w:bCs/>
+          <w:i/>
+          <w:sz w:val="28"/>
+          <w:szCs w:val="28"/>
+          <w:rtl/>
+          <w:lang w:val="en-US"/>
+        </w:rPr>
+        <w:t>מטריקה למדידת הביצועים:</w:t>
+      </w:r>
+    </w:p>
+    <w:p>
+      <w:pPr>
+        <w:bidi/>
+        <w:rPr>
+          <w:rFonts w:eastAsiaTheme="minorEastAsia" w:hint="cs"/>
+          <w:i/>
+          <w:sz w:val="28"/>
+          <w:szCs w:val="28"/>
+          <w:rtl/>
+          <w:lang w:val="en-US"/>
+        </w:rPr>
+      </w:pPr>
+      <w:proofErr w:type="spellStart"/>
+      <w:r>
+        <w:rPr>
+          <w:rFonts w:eastAsiaTheme="minorEastAsia" w:hint="cs"/>
+          <w:i/>
+          <w:sz w:val="28"/>
+          <w:szCs w:val="28"/>
+          <w:rtl/>
+          <w:lang w:val="en-US"/>
+        </w:rPr>
+        <w:t>המטריקה</w:t>
+      </w:r>
+      <w:proofErr w:type="spellEnd"/>
+      <w:r>
+        <w:rPr>
+          <w:rFonts w:eastAsiaTheme="minorEastAsia" w:hint="cs"/>
+          <w:i/>
+          <w:sz w:val="28"/>
+          <w:szCs w:val="28"/>
+          <w:rtl/>
+          <w:lang w:val="en-US"/>
+        </w:rPr>
+        <w:t xml:space="preserve"> לפיה נמדוד את הביצועים היא ערך ה-</w:t>
+      </w:r>
+      <w:r>
+        <w:rPr>
+          <w:rFonts w:eastAsiaTheme="minorEastAsia"/>
+          <w:i/>
+          <w:sz w:val="28"/>
+          <w:szCs w:val="28"/>
+          <w:lang w:val="en-US"/>
+        </w:rPr>
+        <w:t>rms</w:t>
+      </w:r>
+      <w:r>
+        <w:rPr>
+          <w:rFonts w:eastAsiaTheme="minorEastAsia" w:hint="cs"/>
+          <w:i/>
+          <w:sz w:val="28"/>
+          <w:szCs w:val="28"/>
+          <w:rtl/>
+          <w:lang w:val="en-US"/>
+        </w:rPr>
+        <w:t xml:space="preserve"> של הטסט.</w:t>
+      </w:r>
+    </w:p>
+    <w:p>
+      <w:pPr>
+        <w:bidi/>
+        <w:rPr>
+          <w:rFonts w:eastAsiaTheme="minorEastAsia"/>
+          <w:i/>
+          <w:sz w:val="28"/>
+          <w:szCs w:val="28"/>
+          <w:lang w:val="en-US"/>
+        </w:rPr>
+      </w:pPr>
+    </w:p>
+    <w:p>
+      <w:pPr>
+        <w:bidi/>
+        <w:rPr>
+          <w:b/>
+          <w:bCs/>
+          <w:i/>
+          <w:sz w:val="32"/>
+          <w:szCs w:val="32"/>
+          <w:rtl/>
+          <w:lang w:val="en-US"/>
+        </w:rPr>
+      </w:pPr>
+      <w:r>
+        <w:rPr>
+          <w:rFonts w:hint="cs"/>
+          <w:b/>
+          <w:bCs/>
+          <w:i/>
+          <w:sz w:val="32"/>
+          <w:szCs w:val="32"/>
+          <w:rtl/>
+          <w:lang w:val="en-US"/>
+        </w:rPr>
+        <w:t>תוצאות:</w:t>
+      </w:r>
+    </w:p>
+    <w:p>
+      <w:pPr>
+        <w:bidi/>
+        <w:rPr>
+          <w:b/>
+          <w:bCs/>
+          <w:i/>
+          <w:sz w:val="28"/>
+          <w:szCs w:val="28"/>
+          <w:rtl/>
+          <w:lang w:val="en-US"/>
+        </w:rPr>
+      </w:pPr>
+      <w:r>
+        <w:rPr>
+          <w:rFonts w:hint="cs"/>
+          <w:b/>
+          <w:bCs/>
+          <w:i/>
+          <w:sz w:val="28"/>
+          <w:szCs w:val="28"/>
+          <w:rtl/>
+          <w:lang w:val="en-US"/>
+        </w:rPr>
+        <w:t>כיוונון הפרמטר אלפא:</w:t>
+      </w:r>
+    </w:p>
+    <w:p>
+      <w:pPr>
+        <w:bidi/>
+        <w:rPr>
+          <w:i/>
+          <w:sz w:val="28"/>
+          <w:szCs w:val="28"/>
+          <w:rtl/>
+          <w:lang w:val="en-US"/>
+        </w:rPr>
+      </w:pPr>
+      <w:r>
+        <w:rPr>
+          <w:rFonts w:hint="cs"/>
+          <w:i/>
+          <w:sz w:val="28"/>
+          <w:szCs w:val="28"/>
+          <w:rtl/>
+          <w:lang w:val="en-US"/>
+        </w:rPr>
+        <w:t xml:space="preserve">מטרת הניסוי היא למצוא את ערך האלפא האופטימלי עבור </w:t>
+      </w:r>
+      <w:proofErr w:type="spellStart"/>
+      <w:r>
+        <w:rPr>
+          <w:rFonts w:hint="cs"/>
+          <w:i/>
+          <w:sz w:val="28"/>
+          <w:szCs w:val="28"/>
+          <w:rtl/>
+          <w:lang w:val="en-US"/>
+        </w:rPr>
+        <w:t>האופטימייזר</w:t>
+      </w:r>
+      <w:proofErr w:type="spellEnd"/>
+      <w:r>
+        <w:rPr>
+          <w:rFonts w:hint="cs"/>
+          <w:i/>
+          <w:sz w:val="28"/>
+          <w:szCs w:val="28"/>
+          <w:rtl/>
+          <w:lang w:val="en-US"/>
+        </w:rPr>
+        <w:t xml:space="preserve"> </w:t>
+      </w:r>
+      <w:proofErr w:type="spellStart"/>
+      <w:r>
+        <w:rPr>
+          <w:i/>
+          <w:sz w:val="28"/>
+          <w:szCs w:val="28"/>
+          <w:lang w:val="en-US"/>
+        </w:rPr>
+        <w:t>pgd</w:t>
+      </w:r>
+      <w:proofErr w:type="spellEnd"/>
+      <w:r>
+        <w:rPr>
+          <w:rFonts w:hint="cs"/>
+          <w:i/>
+          <w:sz w:val="28"/>
+          <w:szCs w:val="28"/>
+          <w:rtl/>
+          <w:lang w:val="en-US"/>
+        </w:rPr>
+        <w:t>.</w:t>
+      </w:r>
+    </w:p>
+    <w:p>
+      <w:pPr>
+        <w:bidi/>
+        <w:rPr>
+          <w:rFonts w:hint="cs"/>
+          <w:i/>
+          <w:sz w:val="28"/>
+          <w:szCs w:val="28"/>
+          <w:rtl/>
+          <w:lang w:val="en-US"/>
+        </w:rPr>
+      </w:pPr>
+      <w:r>
+        <w:rPr>
+          <w:rFonts w:hint="cs"/>
+          <w:i/>
+          <w:sz w:val="28"/>
+          <w:szCs w:val="28"/>
+          <w:rtl/>
+          <w:lang w:val="en-US"/>
+        </w:rPr>
+        <w:t xml:space="preserve">בניסוי זה נבחן את ערכי אלפא מתוך הקבוצה </w:t>
+      </w:r>
+      <m:oMath>
+        <m:r>
+          <w:rPr>
+            <w:rFonts w:ascii="Cambria Math" w:hAnsi="Cambria Math"/>
+            <w:sz w:val="28"/>
+            <w:szCs w:val="28"/>
+            <w:lang w:val="en-US"/>
+          </w:rPr>
+          <m:t>{0.01, 0.1, 1, 10, 100}</m:t>
+        </m:r>
+      </m:oMath>
+      <w:r>
+        <w:rPr>
+          <w:rFonts w:eastAsiaTheme="minorEastAsia" w:hint="cs"/>
+          <w:i/>
+          <w:sz w:val="28"/>
+          <w:szCs w:val="28"/>
+          <w:rtl/>
+          <w:lang w:val="en-US"/>
+        </w:rPr>
+        <w:t>.</w:t>
       </w:r>
     </w:p>
     <w:p>
@@ -3976,35 +6292,27 @@
         </w:rPr>
         <w:t>תוצאות הניסוי מתוארות בתרשים הבא:</w:t>
       </w:r>
-      <w:r>
-        <w:rPr>
-          <w:i/>
-          <w:sz w:val="28"/>
-          <w:szCs w:val="28"/>
-          <w:rtl/>
-          <w:lang w:val="en-US"/>
-        </w:rPr>
-        <w:br/>
-      </w:r>
-      <w:r>
-        <w:rPr>
-          <w:i/>
-          <w:sz w:val="28"/>
-          <w:szCs w:val="28"/>
-          <w:rtl/>
-          <w:lang w:val="en-US"/>
-        </w:rPr>
-        <w:br/>
-      </w:r>
+    </w:p>
+    <w:p>
+      <w:pPr>
+        <w:bidi/>
+        <w:rPr>
+          <w:i/>
+          <w:color w:val="FF0000"/>
+          <w:sz w:val="28"/>
+          <w:szCs w:val="28"/>
+          <w:lang w:val="en-US"/>
+        </w:rPr>
+      </w:pPr>
       <w:r>
         <w:rPr>
           <w:noProof/>
         </w:rPr>
         <w:drawing>
-          <wp:inline distT="0" distB="0" distL="0" distR="0" wp14:anchorId="16B57864" wp14:editId="7ECFEE32">
-            <wp:extent cx="3246978" cy="2509520"/>
-            <wp:effectExtent l="0" t="0" r="0" b="5080"/>
-            <wp:docPr id="3" name="Picture 3"/>
+          <wp:inline distT="0" distB="0" distL="0" distR="0" wp14:anchorId="6924DC13" wp14:editId="6FAD6126">
+            <wp:extent cx="4232910" cy="3184296"/>
+            <wp:effectExtent l="0" t="0" r="0" b="0"/>
+            <wp:docPr id="6" name="Picture 6"/>
             <wp:cNvGraphicFramePr>
               <a:graphicFrameLocks xmlns:a="http://schemas.openxmlformats.org/drawingml/2006/main" noChangeAspect="1"/>
             </wp:cNvGraphicFramePr>
@@ -4024,7 +6332,7 @@
                   <pic:spPr>
                     <a:xfrm>
                       <a:off x="0" y="0"/>
-                      <a:ext cx="3294082" cy="2545926"/>
+                      <a:ext cx="4261518" cy="3205817"/>
                     </a:xfrm>
                     <a:prstGeom prst="rect">
                       <a:avLst/>
@@ -4041,25 +6349,104 @@
       <w:pPr>
         <w:bidi/>
         <w:rPr>
+          <w:i/>
+          <w:sz w:val="28"/>
+          <w:szCs w:val="28"/>
+          <w:rtl/>
+          <w:lang w:val="en-US"/>
+        </w:rPr>
+      </w:pPr>
+      <w:r>
+        <w:rPr>
+          <w:rFonts w:hint="cs"/>
+          <w:i/>
+          <w:sz w:val="28"/>
+          <w:szCs w:val="28"/>
+          <w:rtl/>
+          <w:lang w:val="en-US"/>
+        </w:rPr>
+        <w:t>כפי שהיינו מצפים, עבור ערכים קטנים מדי של אלפא</w:t>
+      </w:r>
+      <w:r>
+        <w:rPr>
+          <w:rFonts w:hint="cs"/>
+          <w:i/>
+          <w:sz w:val="28"/>
+          <w:szCs w:val="28"/>
+          <w:rtl/>
+          <w:lang w:val="en-US"/>
+        </w:rPr>
+        <w:t xml:space="preserve"> (0.01)</w:t>
+      </w:r>
+      <w:r>
+        <w:rPr>
+          <w:rFonts w:hint="cs"/>
+          <w:i/>
+          <w:sz w:val="28"/>
+          <w:szCs w:val="28"/>
+          <w:rtl/>
+          <w:lang w:val="en-US"/>
+        </w:rPr>
+        <w:t>, הגרף יעלה בקצב איטי מאוד, ולכן ה-</w:t>
+      </w:r>
+      <w:r>
+        <w:rPr>
+          <w:i/>
+          <w:sz w:val="28"/>
+          <w:szCs w:val="28"/>
+          <w:lang w:val="en-US"/>
+        </w:rPr>
+        <w:t>early stopping</w:t>
+      </w:r>
+      <w:r>
+        <w:rPr>
+          <w:rFonts w:hint="cs"/>
+          <w:i/>
+          <w:sz w:val="28"/>
+          <w:szCs w:val="28"/>
+          <w:rtl/>
+          <w:lang w:val="en-US"/>
+        </w:rPr>
+        <w:t xml:space="preserve"> יעצור את ההתקדמות</w:t>
+      </w:r>
+      <w:r>
+        <w:rPr>
+          <w:rFonts w:hint="cs"/>
+          <w:i/>
+          <w:sz w:val="28"/>
+          <w:szCs w:val="28"/>
+          <w:rtl/>
+          <w:lang w:val="en-US"/>
+        </w:rPr>
+        <w:t xml:space="preserve"> בשלב מסוים. ככל שמגדילים את ערך האלפא עד ל-0.1, קצב הלמידה הולך וגובר. כאשר אלפא גדול מדי (החל מ-1), הגרף מתחיל לזגזג, ונעצר בשלב מוקדם של הלמידה, שכן לא חלה התקדמות. בניסוי זה נבחר הערך אלפא להיות 0.1, והוא זה שישמש אותנו ביתר הניסויים.</w:t>
+      </w:r>
+    </w:p>
+    <w:p>
+      <w:pPr>
+        <w:bidi/>
+        <w:rPr>
           <w:rFonts w:eastAsiaTheme="minorEastAsia"/>
-          <w:i/>
-          <w:sz w:val="28"/>
-          <w:szCs w:val="28"/>
-          <w:rtl/>
-          <w:lang w:val="en-US"/>
-        </w:rPr>
-      </w:pPr>
-      <w:r>
-        <w:rPr>
-          <w:rFonts w:hint="cs"/>
-          <w:i/>
-          <w:sz w:val="28"/>
-          <w:szCs w:val="28"/>
-          <w:rtl/>
-          <w:lang w:val="en-US"/>
-        </w:rPr>
-        <w:lastRenderedPageBreak/>
-        <w:t>מתרשים זה ניתן להסיק שלקיחה בחשבון של הפרש כיווני ההסתכלות של הדאון בפונקציית ה-</w:t>
+          <w:b/>
+          <w:bCs/>
+          <w:i/>
+          <w:sz w:val="28"/>
+          <w:szCs w:val="28"/>
+          <w:rtl/>
+          <w:lang w:val="en-US"/>
+        </w:rPr>
+      </w:pPr>
+      <w:r>
+        <w:rPr>
+          <w:rFonts w:hint="cs"/>
+          <w:b/>
+          <w:bCs/>
+          <w:i/>
+          <w:sz w:val="28"/>
+          <w:szCs w:val="28"/>
+          <w:rtl/>
+          <w:lang w:val="en-US"/>
+        </w:rPr>
+        <w:t>בחירת ה-</w:t>
       </w:r>
       <m:oMath>
         <m:sSub>
@@ -4067,6 +6454,8 @@
             <m:ctrlPr>
               <w:rPr>
                 <w:rFonts w:ascii="Cambria Math" w:hAnsi="Cambria Math"/>
+                <w:b/>
+                <w:bCs/>
                 <w:i/>
                 <w:sz w:val="28"/>
                 <w:szCs w:val="28"/>
@@ -4076,6 +6465,9 @@
           </m:sSubPr>
           <m:e>
             <m:r>
+              <m:rPr>
+                <m:sty m:val="bi"/>
+              </m:rPr>
               <w:rPr>
                 <w:rFonts w:ascii="Cambria Math" w:hAnsi="Cambria Math"/>
                 <w:sz w:val="28"/>
@@ -4087,6 +6479,9 @@
           </m:e>
           <m:sub>
             <m:r>
+              <m:rPr>
+                <m:sty m:val="bi"/>
+              </m:rPr>
               <w:rPr>
                 <w:rFonts w:ascii="Cambria Math" w:hAnsi="Cambria Math"/>
                 <w:sz w:val="28"/>
@@ -4101,30 +6496,6 @@
       <w:r>
         <w:rPr>
           <w:rFonts w:eastAsiaTheme="minorEastAsia" w:hint="cs"/>
-          <w:i/>
-          <w:sz w:val="28"/>
-          <w:szCs w:val="28"/>
-          <w:rtl/>
-          <w:lang w:val="en-US"/>
-        </w:rPr>
-        <w:t xml:space="preserve"> אכן משפרת את הביצועים, והמשקל תכונה זו צריך להיות בסביבות...</w:t>
-      </w:r>
-    </w:p>
-    <w:p>
-      <w:pPr>
-        <w:bidi/>
-        <w:rPr>
-          <w:sz w:val="28"/>
-          <w:szCs w:val="28"/>
-          <w:rtl/>
-          <w:lang w:val="en-US"/>
-        </w:rPr>
-      </w:pPr>
-    </w:p>
-    <w:p>
-      <w:pPr>
-        <w:bidi/>
-        <w:rPr>
           <w:b/>
           <w:bCs/>
           <w:i/>
@@ -4133,43 +6504,6 @@
           <w:rtl/>
           <w:lang w:val="en-US"/>
         </w:rPr>
-      </w:pPr>
-      <w:r>
-        <w:rPr>
-          <w:rFonts w:hint="cs"/>
-          <w:b/>
-          <w:bCs/>
-          <w:i/>
-          <w:sz w:val="28"/>
-          <w:szCs w:val="28"/>
-          <w:rtl/>
-          <w:lang w:val="en-US"/>
-        </w:rPr>
-        <w:t>שימוש ב-</w:t>
-      </w:r>
-      <w:r>
-        <w:rPr>
-          <w:rFonts w:hint="cs"/>
-          <w:b/>
-          <w:bCs/>
-          <w:i/>
-          <w:sz w:val="28"/>
-          <w:szCs w:val="28"/>
-          <w:lang w:val="en-US"/>
-        </w:rPr>
-        <w:t>APGD</w:t>
-      </w:r>
-      <w:r>
-        <w:rPr>
-          <w:rFonts w:hint="cs"/>
-          <w:b/>
-          <w:bCs/>
-          <w:i/>
-          <w:sz w:val="28"/>
-          <w:szCs w:val="28"/>
-          <w:rtl/>
-          <w:lang w:val="en-US"/>
-        </w:rPr>
         <w:t>:</w:t>
       </w:r>
     </w:p>
@@ -4177,9 +6511,132 @@
       <w:pPr>
         <w:bidi/>
         <w:rPr>
-          <w:b/>
-          <w:bCs/>
-          <w:i/>
+          <w:rFonts w:eastAsiaTheme="minorEastAsia"/>
+          <w:sz w:val="28"/>
+          <w:szCs w:val="28"/>
+          <w:rtl/>
+          <w:lang w:val="en-US"/>
+        </w:rPr>
+      </w:pPr>
+      <w:r>
+        <w:rPr>
+          <w:rFonts w:hint="cs"/>
+          <w:sz w:val="28"/>
+          <w:szCs w:val="28"/>
+          <w:rtl/>
+          <w:lang w:val="en-US"/>
+        </w:rPr>
+        <w:t>מטרת הניסוי היא לבחון האם לבסס את פונקציית ה-</w:t>
+      </w:r>
+      <m:oMath>
+        <m:sSub>
+          <m:sSubPr>
+            <m:ctrlPr>
+              <w:rPr>
+                <w:rFonts w:ascii="Cambria Math" w:hAnsi="Cambria Math"/>
+                <w:i/>
+                <w:sz w:val="28"/>
+                <w:szCs w:val="28"/>
+                <w:lang w:val="en-US"/>
+              </w:rPr>
+            </m:ctrlPr>
+          </m:sSubPr>
+          <m:e>
+            <m:r>
+              <w:rPr>
+                <w:rFonts w:ascii="Cambria Math" w:hAnsi="Cambria Math"/>
+                <w:sz w:val="28"/>
+                <w:szCs w:val="28"/>
+                <w:lang w:val="en-US"/>
+              </w:rPr>
+              <m:t>L</m:t>
+            </m:r>
+          </m:e>
+          <m:sub>
+            <m:r>
+              <w:rPr>
+                <w:rFonts w:ascii="Cambria Math" w:hAnsi="Cambria Math"/>
+                <w:sz w:val="28"/>
+                <w:szCs w:val="28"/>
+                <w:lang w:val="en-US"/>
+              </w:rPr>
+              <m:t>train</m:t>
+            </m:r>
+          </m:sub>
+        </m:sSub>
+      </m:oMath>
+      <w:r>
+        <w:rPr>
+          <w:rFonts w:eastAsiaTheme="minorEastAsia" w:hint="cs"/>
+          <w:sz w:val="28"/>
+          <w:szCs w:val="28"/>
+          <w:rtl/>
+          <w:lang w:val="en-US"/>
+        </w:rPr>
+        <w:t xml:space="preserve"> על </w:t>
+      </w:r>
+      <w:r>
+        <w:rPr>
+          <w:rFonts w:eastAsiaTheme="minorEastAsia"/>
+          <w:sz w:val="28"/>
+          <w:szCs w:val="28"/>
+          <w:lang w:val="en-US"/>
+        </w:rPr>
+        <w:t>rms</w:t>
+      </w:r>
+      <w:r>
+        <w:rPr>
+          <w:rFonts w:eastAsiaTheme="minorEastAsia" w:hint="cs"/>
+          <w:sz w:val="28"/>
+          <w:szCs w:val="28"/>
+          <w:rtl/>
+          <w:lang w:val="en-US"/>
+        </w:rPr>
+        <w:t xml:space="preserve"> או על </w:t>
+      </w:r>
+      <w:r>
+        <w:rPr>
+          <w:rFonts w:eastAsiaTheme="minorEastAsia"/>
+          <w:sz w:val="28"/>
+          <w:szCs w:val="28"/>
+          <w:lang w:val="en-US"/>
+        </w:rPr>
+        <w:t>mean partial rms</w:t>
+      </w:r>
+      <w:r>
+        <w:rPr>
+          <w:rFonts w:eastAsiaTheme="minorEastAsia" w:hint="cs"/>
+          <w:sz w:val="28"/>
+          <w:szCs w:val="28"/>
+          <w:rtl/>
+          <w:lang w:val="en-US"/>
+        </w:rPr>
+        <w:t>. נשווה את המימושים הבסיסיים של שתי פונקציות ה-</w:t>
+      </w:r>
+      <w:r>
+        <w:rPr>
+          <w:rFonts w:eastAsiaTheme="minorEastAsia"/>
+          <w:sz w:val="28"/>
+          <w:szCs w:val="28"/>
+          <w:lang w:val="en-US"/>
+        </w:rPr>
+        <w:t>loss</w:t>
+      </w:r>
+      <w:r>
+        <w:rPr>
+          <w:rFonts w:eastAsiaTheme="minorEastAsia" w:hint="cs"/>
+          <w:sz w:val="28"/>
+          <w:szCs w:val="28"/>
+          <w:rtl/>
+          <w:lang w:val="en-US"/>
+        </w:rPr>
+        <w:t xml:space="preserve"> אללו.</w:t>
+      </w:r>
+    </w:p>
+    <w:p>
+      <w:pPr>
+        <w:bidi/>
+        <w:rPr>
           <w:color w:val="FF0000"/>
           <w:sz w:val="28"/>
           <w:szCs w:val="28"/>
@@ -4190,17 +6647,46 @@
       <w:r>
         <w:rPr>
           <w:rFonts w:hint="cs"/>
-          <w:b/>
-          <w:bCs/>
-          <w:i/>
           <w:color w:val="FF0000"/>
           <w:sz w:val="28"/>
           <w:szCs w:val="28"/>
           <w:rtl/>
           <w:lang w:val="en-US"/>
         </w:rPr>
-        <w:t>רעות: ...</w:t>
-      </w:r>
+        <w:t>להוסיף ...</w:t>
+      </w:r>
+    </w:p>
+    <w:p>
+      <w:pPr>
+        <w:bidi/>
+        <w:rPr>
+          <w:sz w:val="28"/>
+          <w:szCs w:val="28"/>
+          <w:rtl/>
+          <w:lang w:val="en-US"/>
+        </w:rPr>
+      </w:pPr>
+      <w:r>
+        <w:rPr>
+          <w:rFonts w:hint="cs"/>
+          <w:sz w:val="28"/>
+          <w:szCs w:val="28"/>
+          <w:rtl/>
+          <w:lang w:val="en-US"/>
+        </w:rPr>
+        <w:t>ע''פ תוצאות הניסוי, מתקבל ש...</w:t>
+      </w:r>
+    </w:p>
+    <w:p>
+      <w:pPr>
+        <w:bidi/>
+        <w:rPr>
+          <w:sz w:val="28"/>
+          <w:szCs w:val="28"/>
+          <w:rtl/>
+          <w:lang w:val="en-US"/>
+        </w:rPr>
+      </w:pPr>
     </w:p>
     <w:p>
       <w:pPr>
@@ -4225,10 +6711,10 @@
 <file path=word/numbering.xml><?xml version="1.0" encoding="utf-8"?>
 <w:numbering xmlns:wpc="http://schemas.microsoft.com/office/word/2010/wordprocessingCanvas" xmlns:cx="http://schemas.microsoft.com/office/drawing/2014/chartex" xmlns:cx1="http://schemas.microsoft.com/office/drawing/2015/9/8/chartex" xmlns:cx2="http://schemas.microsoft.com/office/drawing/2015/10/21/chartex" xmlns:cx3="http://schemas.microsoft.com/office/drawing/2016/5/9/chartex" xmlns:cx4="http://schemas.microsoft.com/office/drawing/2016/5/10/chartex" xmlns:cx5="http://schemas.microsoft.com/office/drawing/2016/5/11/chartex" xmlns:cx6="http://schemas.microsoft.com/office/drawing/2016/5/12/chartex" xmlns:cx7="http://schemas.microsoft.com/office/drawing/2016/5/13/chartex" xmlns:cx8="http://schemas.microsoft.com/office/drawing/2016/5/14/chartex" xmlns:mc="http://schemas.openxmlformats.org/markup-compatibility/2006" xmlns:aink="http://schemas.microsoft.com/office/drawing/2016/ink" xmlns:am3d="http://schemas.microsoft.com/office/drawing/2017/model3d" xmlns:o="urn:schemas-microsoft-com:office:office" xmlns:r="http://schemas.openxmlformats.org/officeDocument/2006/relationships" xmlns:m="http://schemas.openxmlformats.org/officeDocument/2006/math" xmlns:v="urn:schemas-microsoft-com:vml" xmlns:wp14="http://schemas.microsoft.com/office/word/2010/wordprocessingDrawing" xmlns:wp="http://schemas.openxmlformats.org/drawingml/2006/wordprocessingDrawing" xmlns:w10="urn:schemas-microsoft-com:office:word" xmlns:w="http://schemas.openxmlformats.org/wordprocessingml/2006/main" xmlns:w14="http://schemas.microsoft.com/office/word/2010/wordml" xmlns:w15="http://schemas.microsoft.com/office/word/2012/wordml" xmlns:w16cid="http://schemas.microsoft.com/office/word/2016/wordml/cid" xmlns:w16se="http://schemas.microsoft.com/office/word/2015/wordml/symex" xmlns:wpg="http://schemas.microsoft.com/office/word/2010/wordprocessingGroup" xmlns:wpi="http://schemas.microsoft.com/office/word/2010/wordprocessingInk" xmlns:wne="http://schemas.microsoft.com/office/word/2006/wordml" xmlns:wps="http://schemas.microsoft.com/office/word/2010/wordprocessingShape" mc:Ignorable="w14 w15 w16se w16cid wp14">
   <w:abstractNum w:abstractNumId="0" w15:restartNumberingAfterBreak="0">
-    <w:nsid w:val="25515777"/>
+    <w:nsid w:val="0CA07D56"/>
     <w:multiLevelType w:val="hybridMultilevel"/>
-    <w:tmpl w:val="96C23F10"/>
-    <w:lvl w:ilvl="0" w:tplc="37567150">
+    <w:tmpl w:val="418C0068"/>
+    <w:lvl w:ilvl="0" w:tplc="28E8D372">
       <w:numFmt w:val="bullet"/>
       <w:lvlText w:val=""/>
       <w:lvlJc w:val="left"/>
@@ -4336,7 +6822,122 @@
       </w:rPr>
     </w:lvl>
   </w:abstractNum>
+  <w:abstractNum w:abstractNumId="1" w15:restartNumberingAfterBreak="0">
+    <w:nsid w:val="25515777"/>
+    <w:multiLevelType w:val="hybridMultilevel"/>
+    <w:tmpl w:val="96C23F10"/>
+    <w:lvl w:ilvl="0" w:tplc="37567150">
+      <w:numFmt w:val="bullet"/>
+      <w:lvlText w:val=""/>
+      <w:lvlJc w:val="left"/>
+      <w:pPr>
+        <w:ind w:left="720" w:hanging="360"/>
+      </w:pPr>
+      <w:rPr>
+        <w:rFonts w:ascii="Symbol" w:eastAsiaTheme="minorHAnsi" w:hAnsi="Symbol" w:cstheme="minorBidi" w:hint="default"/>
+      </w:rPr>
+    </w:lvl>
+    <w:lvl w:ilvl="1" w:tplc="20000003" w:tentative="1">
+      <w:start w:val="1"/>
+      <w:numFmt w:val="bullet"/>
+      <w:lvlText w:val="o"/>
+      <w:lvlJc w:val="left"/>
+      <w:pPr>
+        <w:ind w:left="1440" w:hanging="360"/>
+      </w:pPr>
+      <w:rPr>
+        <w:rFonts w:ascii="Courier New" w:hAnsi="Courier New" w:cs="Courier New" w:hint="default"/>
+      </w:rPr>
+    </w:lvl>
+    <w:lvl w:ilvl="2" w:tplc="20000005" w:tentative="1">
+      <w:start w:val="1"/>
+      <w:numFmt w:val="bullet"/>
+      <w:lvlText w:val=""/>
+      <w:lvlJc w:val="left"/>
+      <w:pPr>
+        <w:ind w:left="2160" w:hanging="360"/>
+      </w:pPr>
+      <w:rPr>
+        <w:rFonts w:ascii="Wingdings" w:hAnsi="Wingdings" w:hint="default"/>
+      </w:rPr>
+    </w:lvl>
+    <w:lvl w:ilvl="3" w:tplc="20000001" w:tentative="1">
+      <w:start w:val="1"/>
+      <w:numFmt w:val="bullet"/>
+      <w:lvlText w:val=""/>
+      <w:lvlJc w:val="left"/>
+      <w:pPr>
+        <w:ind w:left="2880" w:hanging="360"/>
+      </w:pPr>
+      <w:rPr>
+        <w:rFonts w:ascii="Symbol" w:hAnsi="Symbol" w:hint="default"/>
+      </w:rPr>
+    </w:lvl>
+    <w:lvl w:ilvl="4" w:tplc="20000003" w:tentative="1">
+      <w:start w:val="1"/>
+      <w:numFmt w:val="bullet"/>
+      <w:lvlText w:val="o"/>
+      <w:lvlJc w:val="left"/>
+      <w:pPr>
+        <w:ind w:left="3600" w:hanging="360"/>
+      </w:pPr>
+      <w:rPr>
+        <w:rFonts w:ascii="Courier New" w:hAnsi="Courier New" w:cs="Courier New" w:hint="default"/>
+      </w:rPr>
+    </w:lvl>
+    <w:lvl w:ilvl="5" w:tplc="20000005" w:tentative="1">
+      <w:start w:val="1"/>
+      <w:numFmt w:val="bullet"/>
+      <w:lvlText w:val=""/>
+      <w:lvlJc w:val="left"/>
+      <w:pPr>
+        <w:ind w:left="4320" w:hanging="360"/>
+      </w:pPr>
+      <w:rPr>
+        <w:rFonts w:ascii="Wingdings" w:hAnsi="Wingdings" w:hint="default"/>
+      </w:rPr>
+    </w:lvl>
+    <w:lvl w:ilvl="6" w:tplc="20000001" w:tentative="1">
+      <w:start w:val="1"/>
+      <w:numFmt w:val="bullet"/>
+      <w:lvlText w:val=""/>
+      <w:lvlJc w:val="left"/>
+      <w:pPr>
+        <w:ind w:left="5040" w:hanging="360"/>
+      </w:pPr>
+      <w:rPr>
+        <w:rFonts w:ascii="Symbol" w:hAnsi="Symbol" w:hint="default"/>
+      </w:rPr>
+    </w:lvl>
+    <w:lvl w:ilvl="7" w:tplc="20000003" w:tentative="1">
+      <w:start w:val="1"/>
+      <w:numFmt w:val="bullet"/>
+      <w:lvlText w:val="o"/>
+      <w:lvlJc w:val="left"/>
+      <w:pPr>
+        <w:ind w:left="5760" w:hanging="360"/>
+      </w:pPr>
+      <w:rPr>
+        <w:rFonts w:ascii="Courier New" w:hAnsi="Courier New" w:cs="Courier New" w:hint="default"/>
+      </w:rPr>
+    </w:lvl>
+    <w:lvl w:ilvl="8" w:tplc="20000005" w:tentative="1">
+      <w:start w:val="1"/>
+      <w:numFmt w:val="bullet"/>
+      <w:lvlText w:val=""/>
+      <w:lvlJc w:val="left"/>
+      <w:pPr>
+        <w:ind w:left="6480" w:hanging="360"/>
+      </w:pPr>
+      <w:rPr>
+        <w:rFonts w:ascii="Wingdings" w:hAnsi="Wingdings" w:hint="default"/>
+      </w:rPr>
+    </w:lvl>
+  </w:abstractNum>
   <w:num w:numId="1">
+    <w:abstractNumId w:val="1"/>
+  </w:num>
+  <w:num w:numId="2">
     <w:abstractNumId w:val="0"/>
   </w:num>
 </w:numbering>

</xml_diff>

<commit_message>
change the report and add the option to train on all of the data, without the test separation.
</commit_message>
<xml_diff>
--- a/report.docx
+++ b/report.docx
@@ -3362,6 +3362,7 @@
       <w:pPr>
         <w:bidi/>
         <w:rPr>
+          <w:rFonts w:hint="cs"/>
           <w:i/>
           <w:sz w:val="28"/>
           <w:szCs w:val="28"/>
@@ -3528,6 +3529,90 @@
         </w:rPr>
         <w:t>.</w:t>
       </w:r>
+      <w:r>
+        <w:rPr>
+          <w:rFonts w:hint="cs"/>
+          <w:i/>
+          <w:sz w:val="28"/>
+          <w:szCs w:val="28"/>
+          <w:rtl/>
+          <w:lang w:val="en-US"/>
+        </w:rPr>
+        <w:t xml:space="preserve"> מכיוון ש</w:t>
+      </w:r>
+      <w:r>
+        <w:rPr>
+          <w:rFonts w:hint="cs"/>
+          <w:i/>
+          <w:sz w:val="28"/>
+          <w:szCs w:val="28"/>
+          <w:rtl/>
+          <w:lang w:val="en-US"/>
+        </w:rPr>
+        <w:t xml:space="preserve">הקצאת </w:t>
+      </w:r>
+      <w:r>
+        <w:rPr>
+          <w:i/>
+          <w:sz w:val="28"/>
+          <w:szCs w:val="28"/>
+          <w:lang w:val="en-US"/>
+        </w:rPr>
+        <w:t>data</w:t>
+      </w:r>
+      <w:r>
+        <w:rPr>
+          <w:rFonts w:hint="cs"/>
+          <w:i/>
+          <w:sz w:val="28"/>
+          <w:szCs w:val="28"/>
+          <w:rtl/>
+          <w:lang w:val="en-US"/>
+        </w:rPr>
+        <w:t xml:space="preserve"> עבור הטסט מקטינה את ה-</w:t>
+      </w:r>
+      <w:r>
+        <w:rPr>
+          <w:i/>
+          <w:sz w:val="28"/>
+          <w:szCs w:val="28"/>
+          <w:lang w:val="en-US"/>
+        </w:rPr>
+        <w:t>data</w:t>
+      </w:r>
+      <w:r>
+        <w:rPr>
+          <w:rFonts w:hint="cs"/>
+          <w:i/>
+          <w:sz w:val="28"/>
+          <w:szCs w:val="28"/>
+          <w:rtl/>
+          <w:lang w:val="en-US"/>
+        </w:rPr>
+        <w:t xml:space="preserve"> עבור האימון ועלולה לפגוע בביצועים, בשלב יצירת ההפרעה הסופית, לאחר שבחרנו את כל הפרמטרים, אנו מבטלים את החלוקה הזו, ומאמנים על כל ה-</w:t>
+      </w:r>
+      <w:r>
+        <w:rPr>
+          <w:i/>
+          <w:sz w:val="28"/>
+          <w:szCs w:val="28"/>
+          <w:lang w:val="en-US"/>
+        </w:rPr>
+        <w:t>data</w:t>
+      </w:r>
+      <w:r>
+        <w:rPr>
+          <w:rFonts w:hint="cs"/>
+          <w:i/>
+          <w:sz w:val="28"/>
+          <w:szCs w:val="28"/>
+          <w:rtl/>
+          <w:lang w:val="en-US"/>
+        </w:rPr>
+        <w:t>.</w:t>
+      </w:r>
+      <w:bookmarkStart w:id="0" w:name="_GoBack"/>
+      <w:bookmarkEnd w:id="0"/>
     </w:p>
     <w:p>
       <w:pPr>
@@ -3692,7 +3777,6 @@
           <w:rtl/>
           <w:lang w:val="en-US"/>
         </w:rPr>
-        <w:lastRenderedPageBreak/>
         <w:t>ניסויים:</w:t>
       </w:r>
     </w:p>
@@ -4418,6 +4502,7 @@
           <w:rtl/>
           <w:lang w:val="en-US"/>
         </w:rPr>
+        <w:lastRenderedPageBreak/>
         <w:t>ה-</w:t>
       </w:r>
       <w:r>
@@ -4460,18 +4545,7 @@
           <w:szCs w:val="28"/>
           <w:lang w:val="en-US"/>
         </w:rPr>
-        <w:t xml:space="preserve">cross </w:t>
-      </w:r>
-      <w:r>
-        <w:rPr>
-          <w:rFonts w:eastAsiaTheme="minorEastAsia"/>
-          <w:i/>
-          <w:sz w:val="28"/>
-          <w:szCs w:val="28"/>
-          <w:lang w:val="en-US"/>
-        </w:rPr>
-        <w:lastRenderedPageBreak/>
-        <w:t>validation</w:t>
+        <w:t>cross validation</w:t>
       </w:r>
       <w:r>
         <w:rPr>
@@ -4910,8 +4984,6 @@
         </w:rPr>
         <w:t>(להסביר פרטי מימוש ולהוסיף פרמטרים שרלוונטיים אם יש כאלה)</w:t>
       </w:r>
-      <w:bookmarkStart w:id="0" w:name="_GoBack"/>
-      <w:bookmarkEnd w:id="0"/>
     </w:p>
     <w:p>
       <w:pPr>
@@ -6028,6 +6100,7 @@
           <w:rtl/>
           <w:lang w:val="en-US"/>
         </w:rPr>
+        <w:lastRenderedPageBreak/>
         <w:t>מטריקה למדידת הביצועים:</w:t>
       </w:r>
     </w:p>
@@ -6035,11 +6108,10 @@
       <w:pPr>
         <w:bidi/>
         <w:rPr>
-          <w:rFonts w:eastAsiaTheme="minorEastAsia" w:hint="cs"/>
-          <w:i/>
-          <w:sz w:val="28"/>
-          <w:szCs w:val="28"/>
-          <w:rtl/>
+          <w:rFonts w:eastAsiaTheme="minorEastAsia"/>
+          <w:i/>
+          <w:sz w:val="28"/>
+          <w:szCs w:val="28"/>
           <w:lang w:val="en-US"/>
         </w:rPr>
       </w:pPr>
@@ -6088,18 +6160,6 @@
         </w:rPr>
         <w:t xml:space="preserve"> של הטסט.</w:t>
       </w:r>
-    </w:p>
-    <w:p>
-      <w:pPr>
-        <w:bidi/>
-        <w:rPr>
-          <w:rFonts w:eastAsiaTheme="minorEastAsia"/>
-          <w:i/>
-          <w:sz w:val="28"/>
-          <w:szCs w:val="28"/>
-          <w:lang w:val="en-US"/>
-        </w:rPr>
-      </w:pPr>
     </w:p>
     <w:p>
       <w:pPr>

</xml_diff>